<commit_message>
Added Apache license notice to Setup Instructions
</commit_message>
<xml_diff>
--- a/SetupInstructions-WcfNetMsgBindingInAzureOnPremv0.1.docx
+++ b/SetupInstructions-WcfNetMsgBindingInAzureOnPremv0.1.docx
@@ -7,7 +7,23 @@
         <w:pStyle w:val="Title"/>
       </w:pPr>
       <w:r>
-        <w:t>Software Setup Instructions –“WCF NetMessagingBinding:  In Azure Cloud and On-Prem” Blog Example Code</w:t>
+        <w:t xml:space="preserve">Software Setup Instructions –“WCF </w:t>
+      </w:r>
+      <w:proofErr w:type="spellStart"/>
+      <w:r>
+        <w:t>NetMessagingBinding</w:t>
+      </w:r>
+      <w:proofErr w:type="spellEnd"/>
+      <w:r>
+        <w:t>:  In Azure Cloud and On-</w:t>
+      </w:r>
+      <w:proofErr w:type="spellStart"/>
+      <w:r>
+        <w:t>Prem</w:t>
+      </w:r>
+      <w:proofErr w:type="spellEnd"/>
+      <w:r>
+        <w:t>” Blog Example Code</w:t>
       </w:r>
     </w:p>
     <w:p>
@@ -270,9 +286,11 @@
       <w:r>
         <w:t xml:space="preserve">This document explains how to setup the </w:t>
       </w:r>
+      <w:proofErr w:type="spellStart"/>
       <w:r>
         <w:t>WcfNQueueSMEx</w:t>
       </w:r>
+      <w:proofErr w:type="spellEnd"/>
       <w:r>
         <w:t xml:space="preserve"> </w:t>
       </w:r>
@@ -286,8 +304,13 @@
         <w:t>which</w:t>
       </w:r>
       <w:r>
-        <w:t xml:space="preserve"> demonstrates the WCF NetMessagingBinding</w:t>
-      </w:r>
+        <w:t xml:space="preserve"> demonstrates the WCF </w:t>
+      </w:r>
+      <w:proofErr w:type="spellStart"/>
+      <w:r>
+        <w:t>NetMessagingBinding</w:t>
+      </w:r>
+      <w:proofErr w:type="spellEnd"/>
       <w:r>
         <w:t xml:space="preserve"> for a WCF service that can be</w:t>
       </w:r>
@@ -324,154 +347,520 @@
       <w:r>
         <w:t xml:space="preserve">The </w:t>
       </w:r>
+      <w:proofErr w:type="spellStart"/>
       <w:r>
         <w:rPr>
           <w:b/>
         </w:rPr>
-        <w:t>ServiceModelEx Setup Phase</w:t>
-      </w:r>
-      <w:r>
-        <w:t xml:space="preserve"> -- Setup the WcfNQueueSMEx solution to include ServiceModelEx, which you’ll have to download from </w:t>
+        <w:t>ServiceModelEx</w:t>
+      </w:r>
+      <w:proofErr w:type="spellEnd"/>
+      <w:r>
+        <w:rPr>
+          <w:b/>
+        </w:rPr>
+        <w:t xml:space="preserve"> Setup Phase</w:t>
+      </w:r>
+      <w:r>
+        <w:t xml:space="preserve"> -- Setup the </w:t>
+      </w:r>
+      <w:proofErr w:type="spellStart"/>
+      <w:r>
+        <w:t>WcfNQueueSMEx</w:t>
+      </w:r>
+      <w:proofErr w:type="spellEnd"/>
+      <w:r>
+        <w:t xml:space="preserve"> solution to include </w:t>
+      </w:r>
+      <w:proofErr w:type="spellStart"/>
+      <w:r>
+        <w:t>ServiceModelEx</w:t>
+      </w:r>
+      <w:proofErr w:type="spellEnd"/>
+      <w:r>
+        <w:t xml:space="preserve">, which you’ll have to download from </w:t>
       </w:r>
       <w:hyperlink r:id="rId8" w:history="1">
-        <w:r>
-          <w:rPr>
-            <w:rStyle w:val="Hyperlink"/>
-          </w:rPr>
-          <w:t>ID</w:t>
-        </w:r>
-        <w:r>
-          <w:rPr>
-            <w:rStyle w:val="Hyperlink"/>
-          </w:rPr>
-          <w:t>e</w:t>
-        </w:r>
-        <w:r>
-          <w:rPr>
-            <w:rStyle w:val="Hyperlink"/>
-          </w:rPr>
-          <w:t>sign</w:t>
-        </w:r>
-      </w:hyperlink>
-      <w:r>
-        <w:t xml:space="preserve"> via the link below</w:t>
-      </w:r>
-      <w:r>
-        <w:t xml:space="preserve"> in the detailed setup instructions</w:t>
-      </w:r>
-      <w:r>
-        <w:t>.</w:t>
-      </w:r>
-    </w:p>
-    <w:p>
-      <w:pPr>
-        <w:pStyle w:val="NoSpacing"/>
-        <w:ind w:left="720"/>
-      </w:pPr>
-    </w:p>
-    <w:p>
-      <w:pPr>
-        <w:pStyle w:val="NoSpacing"/>
-        <w:numPr>
-          <w:ilvl w:val="0"/>
-          <w:numId w:val="28"/>
-        </w:numPr>
-      </w:pPr>
-      <w:r>
-        <w:t xml:space="preserve">The </w:t>
-      </w:r>
-      <w:r>
-        <w:rPr>
-          <w:b/>
-        </w:rPr>
-        <w:t>Azure Setup Phase</w:t>
-      </w:r>
-      <w:r>
-        <w:t xml:space="preserve"> -- Setup the WcfNQueueSMEx solution for Azure, including creating the Azure items you’ll need if they do not already exist.</w:t>
-      </w:r>
-    </w:p>
-    <w:p>
-      <w:pPr>
-        <w:pStyle w:val="NoSpacing"/>
-      </w:pPr>
-    </w:p>
-    <w:p>
-      <w:pPr>
-        <w:pStyle w:val="NoSpacing"/>
-      </w:pPr>
-      <w:r>
-        <w:t>From this point onward I assume that you have downloaded the WcfNQueueSMEx solution</w:t>
-      </w:r>
-      <w:r>
-        <w:t>, and placed an unzipped version of it</w:t>
-      </w:r>
-      <w:r>
-        <w:t xml:space="preserve"> you’ll be working with</w:t>
-      </w:r>
-      <w:r>
-        <w:t xml:space="preserve"> in a development directory of your choice.</w:t>
-      </w:r>
-    </w:p>
-    <w:p>
-      <w:pPr>
-        <w:pStyle w:val="NoSpacing"/>
-      </w:pPr>
-    </w:p>
-    <w:p>
-      <w:pPr>
-        <w:rPr>
-          <w:rFonts w:asciiTheme="majorHAnsi" w:eastAsiaTheme="majorEastAsia" w:hAnsiTheme="majorHAnsi" w:cstheme="majorBidi"/>
-          <w:color w:val="365F91" w:themeColor="accent1" w:themeShade="BF"/>
-          <w:sz w:val="32"/>
-          <w:szCs w:val="32"/>
-        </w:rPr>
-      </w:pPr>
-      <w:r>
-        <w:br w:type="page"/>
-      </w:r>
-    </w:p>
-    <w:p>
-      <w:pPr>
-        <w:pStyle w:val="Heading1"/>
-      </w:pPr>
-      <w:r>
-        <w:lastRenderedPageBreak/>
-        <w:t xml:space="preserve">The ServiceModelEx Setup </w:t>
-      </w:r>
-      <w:r>
-        <w:t>Phase</w:t>
-      </w:r>
-    </w:p>
-    <w:p>
-      <w:pPr>
-        <w:pStyle w:val="NoSpacing"/>
-        <w:rPr>
-          <w:u w:val="single"/>
-        </w:rPr>
-      </w:pPr>
-    </w:p>
-    <w:p>
-      <w:pPr>
-        <w:pStyle w:val="NoSpacing"/>
-      </w:pPr>
-      <w:r>
-        <w:t xml:space="preserve">WcfNQueueSMEx solution has several “using ServiceModelEx” statements in the code that require the projects containing these statements have a reference to the ServiceModelEx dll.  </w:t>
-      </w:r>
-      <w:r>
-        <w:t>Due to copyright restrictions</w:t>
-      </w:r>
-      <w:r>
-        <w:t xml:space="preserve"> on republishing, please download the ServiceModelEx source and dll from the </w:t>
-      </w:r>
-      <w:hyperlink r:id="rId9" w:history="1">
+        <w:proofErr w:type="spellStart"/>
         <w:r>
           <w:rPr>
             <w:rStyle w:val="Hyperlink"/>
           </w:rPr>
           <w:t>IDesign</w:t>
         </w:r>
+        <w:proofErr w:type="spellEnd"/>
       </w:hyperlink>
       <w:r>
+        <w:t xml:space="preserve"> via the link below</w:t>
+      </w:r>
+      <w:r>
+        <w:t xml:space="preserve"> in the detailed setup instructions</w:t>
+      </w:r>
+      <w:r>
+        <w:t>.</w:t>
+      </w:r>
+    </w:p>
+    <w:p>
+      <w:pPr>
+        <w:pStyle w:val="NoSpacing"/>
+        <w:ind w:left="720"/>
+      </w:pPr>
+    </w:p>
+    <w:p>
+      <w:pPr>
+        <w:pStyle w:val="NoSpacing"/>
+        <w:numPr>
+          <w:ilvl w:val="0"/>
+          <w:numId w:val="28"/>
+        </w:numPr>
+      </w:pPr>
+      <w:r>
+        <w:t xml:space="preserve">The </w:t>
+      </w:r>
+      <w:r>
+        <w:rPr>
+          <w:b/>
+        </w:rPr>
+        <w:t>Azure Setup Phase</w:t>
+      </w:r>
+      <w:r>
+        <w:t xml:space="preserve"> -- Setup the </w:t>
+      </w:r>
+      <w:proofErr w:type="spellStart"/>
+      <w:r>
+        <w:t>WcfNQueueSMEx</w:t>
+      </w:r>
+      <w:proofErr w:type="spellEnd"/>
+      <w:r>
+        <w:t xml:space="preserve"> solution for Azure, including creating the Azure items you’ll need if they do not already exist.</w:t>
+      </w:r>
+    </w:p>
+    <w:p>
+      <w:pPr>
+        <w:pStyle w:val="NoSpacing"/>
+      </w:pPr>
+    </w:p>
+    <w:p>
+      <w:pPr>
+        <w:pStyle w:val="NoSpacing"/>
+      </w:pPr>
+      <w:r>
+        <w:t xml:space="preserve">From this point onward I assume that you have downloaded the </w:t>
+      </w:r>
+      <w:proofErr w:type="spellStart"/>
+      <w:r>
+        <w:t>WcfNQueueSMEx</w:t>
+      </w:r>
+      <w:proofErr w:type="spellEnd"/>
+      <w:r>
+        <w:t xml:space="preserve"> solution</w:t>
+      </w:r>
+      <w:r>
+        <w:t>, and placed an unzipped version of it</w:t>
+      </w:r>
+      <w:r>
+        <w:t xml:space="preserve"> you’ll be working with</w:t>
+      </w:r>
+      <w:r>
+        <w:t xml:space="preserve"> in a development directory of your choice.</w:t>
+      </w:r>
+    </w:p>
+    <w:p>
+      <w:pPr>
+        <w:pStyle w:val="NoSpacing"/>
+        <w:pBdr>
+          <w:bottom w:val="single" w:sz="6" w:space="1" w:color="auto"/>
+        </w:pBdr>
+      </w:pPr>
+    </w:p>
+    <w:p>
+      <w:pPr>
+        <w:autoSpaceDE w:val="0"/>
+        <w:autoSpaceDN w:val="0"/>
+        <w:adjustRightInd w:val="0"/>
+        <w:spacing w:after="0" w:line="240" w:lineRule="auto"/>
+        <w:rPr>
+          <w:rFonts w:cs="Consolas"/>
+          <w:highlight w:val="white"/>
+        </w:rPr>
+      </w:pPr>
+      <w:bookmarkStart w:id="0" w:name="_GoBack"/>
+      <w:bookmarkEnd w:id="0"/>
+      <w:r>
+        <w:rPr>
+          <w:rFonts w:cs="Consolas"/>
+          <w:highlight w:val="white"/>
+        </w:rPr>
+        <w:t xml:space="preserve">  </w:t>
+      </w:r>
+    </w:p>
+    <w:p>
+      <w:pPr>
+        <w:autoSpaceDE w:val="0"/>
+        <w:autoSpaceDN w:val="0"/>
+        <w:adjustRightInd w:val="0"/>
+        <w:spacing w:after="0" w:line="240" w:lineRule="auto"/>
+        <w:rPr>
+          <w:rFonts w:cs="Consolas"/>
+          <w:highlight w:val="white"/>
+        </w:rPr>
+      </w:pPr>
+      <w:r>
+        <w:rPr>
+          <w:rFonts w:cs="Consolas"/>
+          <w:highlight w:val="white"/>
+        </w:rPr>
+        <w:t>Copyright 2015 George Stevens</w:t>
+      </w:r>
+    </w:p>
+    <w:p>
+      <w:pPr>
+        <w:autoSpaceDE w:val="0"/>
+        <w:autoSpaceDN w:val="0"/>
+        <w:adjustRightInd w:val="0"/>
+        <w:spacing w:after="0" w:line="240" w:lineRule="auto"/>
+        <w:rPr>
+          <w:rFonts w:cs="Consolas"/>
+          <w:highlight w:val="white"/>
+        </w:rPr>
+      </w:pPr>
+    </w:p>
+    <w:p>
+      <w:pPr>
+        <w:autoSpaceDE w:val="0"/>
+        <w:autoSpaceDN w:val="0"/>
+        <w:adjustRightInd w:val="0"/>
+        <w:spacing w:after="0" w:line="240" w:lineRule="auto"/>
+        <w:rPr>
+          <w:rFonts w:cs="Consolas"/>
+          <w:highlight w:val="white"/>
+        </w:rPr>
+      </w:pPr>
+      <w:r>
+        <w:rPr>
+          <w:rFonts w:cs="Consolas"/>
+          <w:highlight w:val="white"/>
+        </w:rPr>
+        <w:t>Licensed under the Apache License, Version 2.0 (the "License");</w:t>
+      </w:r>
+    </w:p>
+    <w:p>
+      <w:pPr>
+        <w:autoSpaceDE w:val="0"/>
+        <w:autoSpaceDN w:val="0"/>
+        <w:adjustRightInd w:val="0"/>
+        <w:spacing w:after="0" w:line="240" w:lineRule="auto"/>
+        <w:rPr>
+          <w:rFonts w:cs="Consolas"/>
+          <w:highlight w:val="white"/>
+        </w:rPr>
+      </w:pPr>
+      <w:proofErr w:type="gramStart"/>
+      <w:r>
+        <w:rPr>
+          <w:rFonts w:cs="Consolas"/>
+          <w:highlight w:val="white"/>
+        </w:rPr>
+        <w:t>you</w:t>
+      </w:r>
+      <w:proofErr w:type="gramEnd"/>
+      <w:r>
+        <w:rPr>
+          <w:rFonts w:cs="Consolas"/>
+          <w:highlight w:val="white"/>
+        </w:rPr>
+        <w:t xml:space="preserve"> may not use this file except in compliance with the License.</w:t>
+      </w:r>
+    </w:p>
+    <w:p>
+      <w:pPr>
+        <w:autoSpaceDE w:val="0"/>
+        <w:autoSpaceDN w:val="0"/>
+        <w:adjustRightInd w:val="0"/>
+        <w:spacing w:after="0" w:line="240" w:lineRule="auto"/>
+        <w:rPr>
+          <w:rFonts w:cs="Consolas"/>
+          <w:highlight w:val="white"/>
+        </w:rPr>
+      </w:pPr>
+      <w:r>
+        <w:rPr>
+          <w:rFonts w:cs="Consolas"/>
+          <w:highlight w:val="white"/>
+        </w:rPr>
+        <w:t>You may obtain a copy of the License at</w:t>
+      </w:r>
+    </w:p>
+    <w:p>
+      <w:pPr>
+        <w:autoSpaceDE w:val="0"/>
+        <w:autoSpaceDN w:val="0"/>
+        <w:adjustRightInd w:val="0"/>
+        <w:spacing w:after="0" w:line="240" w:lineRule="auto"/>
+        <w:rPr>
+          <w:rFonts w:cs="Consolas"/>
+          <w:highlight w:val="white"/>
+        </w:rPr>
+      </w:pPr>
+    </w:p>
+    <w:p>
+      <w:pPr>
+        <w:autoSpaceDE w:val="0"/>
+        <w:autoSpaceDN w:val="0"/>
+        <w:adjustRightInd w:val="0"/>
+        <w:spacing w:after="0" w:line="240" w:lineRule="auto"/>
+        <w:rPr>
+          <w:rFonts w:cs="Consolas"/>
+          <w:highlight w:val="white"/>
+        </w:rPr>
+      </w:pPr>
+      <w:r>
+        <w:rPr>
+          <w:rFonts w:cs="Consolas"/>
+          <w:highlight w:val="white"/>
+        </w:rPr>
+        <w:t xml:space="preserve">    http://www.apache.org/licenses/LICENSE-2.0</w:t>
+      </w:r>
+    </w:p>
+    <w:p>
+      <w:pPr>
+        <w:autoSpaceDE w:val="0"/>
+        <w:autoSpaceDN w:val="0"/>
+        <w:adjustRightInd w:val="0"/>
+        <w:spacing w:after="0" w:line="240" w:lineRule="auto"/>
+        <w:rPr>
+          <w:rFonts w:cs="Consolas"/>
+          <w:highlight w:val="white"/>
+        </w:rPr>
+      </w:pPr>
+    </w:p>
+    <w:p>
+      <w:pPr>
+        <w:autoSpaceDE w:val="0"/>
+        <w:autoSpaceDN w:val="0"/>
+        <w:adjustRightInd w:val="0"/>
+        <w:spacing w:after="0" w:line="240" w:lineRule="auto"/>
+        <w:rPr>
+          <w:rFonts w:cs="Consolas"/>
+          <w:highlight w:val="white"/>
+        </w:rPr>
+      </w:pPr>
+      <w:r>
+        <w:rPr>
+          <w:rFonts w:cs="Consolas"/>
+          <w:highlight w:val="white"/>
+        </w:rPr>
+        <w:t>Unless required by applicable law or agreed to in writing, software</w:t>
+      </w:r>
+    </w:p>
+    <w:p>
+      <w:pPr>
+        <w:autoSpaceDE w:val="0"/>
+        <w:autoSpaceDN w:val="0"/>
+        <w:adjustRightInd w:val="0"/>
+        <w:spacing w:after="0" w:line="240" w:lineRule="auto"/>
+        <w:rPr>
+          <w:rFonts w:cs="Consolas"/>
+          <w:highlight w:val="white"/>
+        </w:rPr>
+      </w:pPr>
+      <w:proofErr w:type="gramStart"/>
+      <w:r>
+        <w:rPr>
+          <w:rFonts w:cs="Consolas"/>
+          <w:highlight w:val="white"/>
+        </w:rPr>
+        <w:t>distributed</w:t>
+      </w:r>
+      <w:proofErr w:type="gramEnd"/>
+      <w:r>
+        <w:rPr>
+          <w:rFonts w:cs="Consolas"/>
+          <w:highlight w:val="white"/>
+        </w:rPr>
+        <w:t xml:space="preserve"> under the License is distributed on an "AS IS" BASIS,</w:t>
+      </w:r>
+    </w:p>
+    <w:p>
+      <w:pPr>
+        <w:autoSpaceDE w:val="0"/>
+        <w:autoSpaceDN w:val="0"/>
+        <w:adjustRightInd w:val="0"/>
+        <w:spacing w:after="0" w:line="240" w:lineRule="auto"/>
+        <w:rPr>
+          <w:rFonts w:cs="Consolas"/>
+          <w:highlight w:val="white"/>
+        </w:rPr>
+      </w:pPr>
+      <w:r>
+        <w:rPr>
+          <w:rFonts w:cs="Consolas"/>
+          <w:highlight w:val="white"/>
+        </w:rPr>
+        <w:t xml:space="preserve">WITHOUT WARRANTIES OR CONDITIONS OF ANY KIND, either </w:t>
+      </w:r>
+      <w:proofErr w:type="gramStart"/>
+      <w:r>
+        <w:rPr>
+          <w:rFonts w:cs="Consolas"/>
+          <w:highlight w:val="white"/>
+        </w:rPr>
+        <w:t>express</w:t>
+      </w:r>
+      <w:proofErr w:type="gramEnd"/>
+      <w:r>
+        <w:rPr>
+          <w:rFonts w:cs="Consolas"/>
+          <w:highlight w:val="white"/>
+        </w:rPr>
+        <w:t xml:space="preserve"> or implied.</w:t>
+      </w:r>
+    </w:p>
+    <w:p>
+      <w:pPr>
+        <w:autoSpaceDE w:val="0"/>
+        <w:autoSpaceDN w:val="0"/>
+        <w:adjustRightInd w:val="0"/>
+        <w:spacing w:after="0" w:line="240" w:lineRule="auto"/>
+        <w:rPr>
+          <w:rFonts w:cs="Consolas"/>
+          <w:highlight w:val="white"/>
+        </w:rPr>
+      </w:pPr>
+      <w:r>
+        <w:rPr>
+          <w:rFonts w:cs="Consolas"/>
+          <w:highlight w:val="white"/>
+        </w:rPr>
+        <w:t>See the License for the specific language governing permissions and</w:t>
+      </w:r>
+    </w:p>
+    <w:p>
+      <w:pPr>
+        <w:rPr>
+          <w:rFonts w:asciiTheme="majorHAnsi" w:eastAsiaTheme="majorEastAsia" w:hAnsiTheme="majorHAnsi" w:cstheme="majorBidi"/>
+          <w:color w:val="365F91" w:themeColor="accent1" w:themeShade="BF"/>
+          <w:sz w:val="32"/>
+          <w:szCs w:val="32"/>
+        </w:rPr>
+      </w:pPr>
+      <w:proofErr w:type="gramStart"/>
+      <w:r>
+        <w:rPr>
+          <w:rFonts w:cs="Consolas"/>
+          <w:highlight w:val="white"/>
+        </w:rPr>
+        <w:t>limitations</w:t>
+      </w:r>
+      <w:proofErr w:type="gramEnd"/>
+      <w:r>
+        <w:rPr>
+          <w:rFonts w:cs="Consolas"/>
+          <w:highlight w:val="white"/>
+        </w:rPr>
+        <w:t xml:space="preserve"> under the License.</w:t>
+      </w:r>
+      <w:r>
+        <w:br w:type="page"/>
+      </w:r>
+    </w:p>
+    <w:p>
+      <w:pPr>
+        <w:pStyle w:val="Heading1"/>
+      </w:pPr>
+      <w:r>
+        <w:lastRenderedPageBreak/>
+        <w:t xml:space="preserve">The </w:t>
+      </w:r>
+      <w:proofErr w:type="spellStart"/>
+      <w:r>
+        <w:t>ServiceModelEx</w:t>
+      </w:r>
+      <w:proofErr w:type="spellEnd"/>
+      <w:r>
+        <w:t xml:space="preserve"> Setup </w:t>
+      </w:r>
+      <w:r>
+        <w:t>Phase</w:t>
+      </w:r>
+    </w:p>
+    <w:p>
+      <w:pPr>
+        <w:pStyle w:val="NoSpacing"/>
+        <w:rPr>
+          <w:u w:val="single"/>
+        </w:rPr>
+      </w:pPr>
+    </w:p>
+    <w:p>
+      <w:pPr>
+        <w:pStyle w:val="NoSpacing"/>
+      </w:pPr>
+      <w:proofErr w:type="spellStart"/>
+      <w:r>
+        <w:t>WcfNQueueSMEx</w:t>
+      </w:r>
+      <w:proofErr w:type="spellEnd"/>
+      <w:r>
+        <w:t xml:space="preserve"> solution has several “using </w:t>
+      </w:r>
+      <w:proofErr w:type="spellStart"/>
+      <w:r>
+        <w:t>ServiceModelEx</w:t>
+      </w:r>
+      <w:proofErr w:type="spellEnd"/>
+      <w:r>
+        <w:t xml:space="preserve">” statements in the code that require the projects containing these statements have a reference to the </w:t>
+      </w:r>
+      <w:proofErr w:type="spellStart"/>
+      <w:r>
+        <w:t>ServiceModelEx</w:t>
+      </w:r>
+      <w:proofErr w:type="spellEnd"/>
+      <w:r>
+        <w:t xml:space="preserve"> </w:t>
+      </w:r>
+      <w:proofErr w:type="spellStart"/>
+      <w:r>
+        <w:t>dll</w:t>
+      </w:r>
+      <w:proofErr w:type="spellEnd"/>
+      <w:r>
+        <w:t xml:space="preserve">.  </w:t>
+      </w:r>
+      <w:r>
+        <w:t>Due to copyright restrictions</w:t>
+      </w:r>
+      <w:r>
+        <w:t xml:space="preserve"> on republishing, please download the </w:t>
+      </w:r>
+      <w:proofErr w:type="spellStart"/>
+      <w:r>
+        <w:t>ServiceModelEx</w:t>
+      </w:r>
+      <w:proofErr w:type="spellEnd"/>
+      <w:r>
+        <w:t xml:space="preserve"> source and </w:t>
+      </w:r>
+      <w:proofErr w:type="spellStart"/>
+      <w:r>
+        <w:t>dll</w:t>
+      </w:r>
+      <w:proofErr w:type="spellEnd"/>
+      <w:r>
+        <w:t xml:space="preserve"> from the </w:t>
+      </w:r>
+      <w:hyperlink r:id="rId9" w:history="1">
+        <w:proofErr w:type="spellStart"/>
+        <w:r>
+          <w:rPr>
+            <w:rStyle w:val="Hyperlink"/>
+          </w:rPr>
+          <w:t>IDesign</w:t>
+        </w:r>
+        <w:proofErr w:type="spellEnd"/>
+      </w:hyperlink>
+      <w:r>
         <w:t xml:space="preserve"> site, and make sure to read the usage license and agree with it</w:t>
       </w:r>
       <w:r>
@@ -481,13 +870,29 @@
         <w:t xml:space="preserve">Here is how to </w:t>
       </w:r>
       <w:r>
-        <w:t xml:space="preserve">download ServiceModelEx and </w:t>
+        <w:t xml:space="preserve">download </w:t>
+      </w:r>
+      <w:proofErr w:type="spellStart"/>
+      <w:r>
+        <w:t>ServiceModelEx</w:t>
+      </w:r>
+      <w:proofErr w:type="spellEnd"/>
+      <w:r>
+        <w:t xml:space="preserve"> and </w:t>
       </w:r>
       <w:r>
         <w:t xml:space="preserve">then manually </w:t>
       </w:r>
       <w:r>
-        <w:t>add it to the WcfNQueueSMEx solution</w:t>
+        <w:t xml:space="preserve">add it to the </w:t>
+      </w:r>
+      <w:proofErr w:type="spellStart"/>
+      <w:r>
+        <w:t>WcfNQueueSMEx</w:t>
+      </w:r>
+      <w:proofErr w:type="spellEnd"/>
+      <w:r>
+        <w:t xml:space="preserve"> solution</w:t>
       </w:r>
       <w:r>
         <w:t>:</w:t>
@@ -513,7 +918,15 @@
         <w:t>Download</w:t>
       </w:r>
       <w:r>
-        <w:t xml:space="preserve"> ServiceModelEx source from this link</w:t>
+        <w:t xml:space="preserve"> </w:t>
+      </w:r>
+      <w:proofErr w:type="spellStart"/>
+      <w:r>
+        <w:t>ServiceModelEx</w:t>
+      </w:r>
+      <w:proofErr w:type="spellEnd"/>
+      <w:r>
+        <w:t xml:space="preserve"> source from this link</w:t>
       </w:r>
       <w:r>
         <w:t xml:space="preserve">: </w:t>
@@ -523,19 +936,7 @@
           <w:rPr>
             <w:rStyle w:val="Hyperlink"/>
           </w:rPr>
-          <w:t>http://www.idesign.ne</w:t>
-        </w:r>
-        <w:r>
-          <w:rPr>
-            <w:rStyle w:val="Hyperlink"/>
-          </w:rPr>
-          <w:t>t</w:t>
-        </w:r>
-        <w:r>
-          <w:rPr>
-            <w:rStyle w:val="Hyperlink"/>
-          </w:rPr>
-          <w:t>/Downloads/GetDownload/1887</w:t>
+          <w:t>http://www.idesign.net/Downloads/GetDownload/1887</w:t>
         </w:r>
       </w:hyperlink>
     </w:p>
@@ -572,10 +973,34 @@
         <w:t xml:space="preserve"> the downloaded file </w:t>
       </w:r>
       <w:r>
-        <w:t>into a temporary directory.  Notice that in the unzipped top level directory there are several ServiceModelEx subdirectories. The one you want is named “ServiceModelEx” with no suffixes.</w:t>
-      </w:r>
-      <w:r>
-        <w:t xml:space="preserve">  Disregard the other ServiceModelEx directories having suffixes</w:t>
+        <w:t xml:space="preserve">into a temporary directory.  Notice that in the unzipped top level directory there are several </w:t>
+      </w:r>
+      <w:proofErr w:type="spellStart"/>
+      <w:r>
+        <w:t>ServiceModelEx</w:t>
+      </w:r>
+      <w:proofErr w:type="spellEnd"/>
+      <w:r>
+        <w:t xml:space="preserve"> subdirectories. The one you want is named “</w:t>
+      </w:r>
+      <w:proofErr w:type="spellStart"/>
+      <w:r>
+        <w:t>ServiceModelEx</w:t>
+      </w:r>
+      <w:proofErr w:type="spellEnd"/>
+      <w:r>
+        <w:t>” with no suffixes.</w:t>
+      </w:r>
+      <w:r>
+        <w:t xml:space="preserve">  Disregard the other </w:t>
+      </w:r>
+      <w:proofErr w:type="spellStart"/>
+      <w:r>
+        <w:t>ServiceModelEx</w:t>
+      </w:r>
+      <w:proofErr w:type="spellEnd"/>
+      <w:r>
+        <w:t xml:space="preserve"> directories having suffixes</w:t>
       </w:r>
       <w:r>
         <w:t xml:space="preserve"> for the purposes of this example.</w:t>
@@ -606,24 +1031,55 @@
       <w:r>
         <w:t xml:space="preserve">suffixed </w:t>
       </w:r>
-      <w:r>
-        <w:t xml:space="preserve">ServiceModelEx subdirectory </w:t>
+      <w:proofErr w:type="spellStart"/>
+      <w:r>
+        <w:t>ServiceModelEx</w:t>
+      </w:r>
+      <w:proofErr w:type="spellEnd"/>
+      <w:r>
+        <w:t xml:space="preserve"> subdirectory </w:t>
       </w:r>
       <w:r>
         <w:t xml:space="preserve">into </w:t>
       </w:r>
       <w:r>
-        <w:t xml:space="preserve">the WcfNQueueSMEx top level </w:t>
-      </w:r>
-      <w:r>
-        <w:t xml:space="preserve">WcfNQueueSMEx </w:t>
+        <w:t xml:space="preserve">the </w:t>
+      </w:r>
+      <w:proofErr w:type="spellStart"/>
+      <w:r>
+        <w:t>WcfNQueueSMEx</w:t>
+      </w:r>
+      <w:proofErr w:type="spellEnd"/>
+      <w:r>
+        <w:t xml:space="preserve"> top level </w:t>
+      </w:r>
+      <w:proofErr w:type="spellStart"/>
+      <w:r>
+        <w:t>WcfNQueueSMEx</w:t>
+      </w:r>
+      <w:proofErr w:type="spellEnd"/>
+      <w:r>
+        <w:t xml:space="preserve"> </w:t>
       </w:r>
       <w:r>
         <w:t>solution directory</w:t>
       </w:r>
       <w:r>
-        <w:t xml:space="preserve"> so that the top level solution directory has a subdirectory called ServiceModelEx, in addition to the other directories for projects in WcfNQueueSMEx</w:t>
-      </w:r>
+        <w:t xml:space="preserve"> so that the top level solution directory has a subdirectory called </w:t>
+      </w:r>
+      <w:proofErr w:type="spellStart"/>
+      <w:r>
+        <w:t>ServiceModelEx</w:t>
+      </w:r>
+      <w:proofErr w:type="spellEnd"/>
+      <w:r>
+        <w:t xml:space="preserve">, in addition to the other directories for projects in </w:t>
+      </w:r>
+      <w:proofErr w:type="spellStart"/>
+      <w:r>
+        <w:t>WcfNQueueSMEx</w:t>
+      </w:r>
+      <w:proofErr w:type="spellEnd"/>
       <w:r>
         <w:t xml:space="preserve">. </w:t>
       </w:r>
@@ -655,13 +1111,43 @@
         <w:rPr>
           <w:b/>
         </w:rPr>
-        <w:t>dd the ServiceModelEx project</w:t>
-      </w:r>
-      <w:r>
-        <w:t xml:space="preserve"> (in the ServiceModelEx directory)</w:t>
-      </w:r>
-      <w:r>
-        <w:t xml:space="preserve"> to the WcfNQueueSMEx solution</w:t>
+        <w:t xml:space="preserve">dd the </w:t>
+      </w:r>
+      <w:proofErr w:type="spellStart"/>
+      <w:r>
+        <w:rPr>
+          <w:b/>
+        </w:rPr>
+        <w:t>ServiceModelEx</w:t>
+      </w:r>
+      <w:proofErr w:type="spellEnd"/>
+      <w:r>
+        <w:rPr>
+          <w:b/>
+        </w:rPr>
+        <w:t xml:space="preserve"> project</w:t>
+      </w:r>
+      <w:r>
+        <w:t xml:space="preserve"> (in the </w:t>
+      </w:r>
+      <w:proofErr w:type="spellStart"/>
+      <w:r>
+        <w:t>ServiceModelEx</w:t>
+      </w:r>
+      <w:proofErr w:type="spellEnd"/>
+      <w:r>
+        <w:t xml:space="preserve"> directory)</w:t>
+      </w:r>
+      <w:r>
+        <w:t xml:space="preserve"> to the </w:t>
+      </w:r>
+      <w:proofErr w:type="spellStart"/>
+      <w:r>
+        <w:t>WcfNQueueSMEx</w:t>
+      </w:r>
+      <w:proofErr w:type="spellEnd"/>
+      <w:r>
+        <w:t xml:space="preserve"> solution</w:t>
       </w:r>
       <w:r>
         <w:t>.</w:t>
@@ -676,7 +1162,15 @@
         </w:numPr>
       </w:pPr>
       <w:r>
-        <w:t>Right click WcfNQueueSMEx solution.</w:t>
+        <w:t xml:space="preserve">Right click </w:t>
+      </w:r>
+      <w:proofErr w:type="spellStart"/>
+      <w:r>
+        <w:t>WcfNQueueSMEx</w:t>
+      </w:r>
+      <w:proofErr w:type="spellEnd"/>
+      <w:r>
+        <w:t xml:space="preserve"> solution.</w:t>
       </w:r>
     </w:p>
     <w:p>
@@ -730,7 +1224,15 @@
         <w:t>uild</w:t>
       </w:r>
       <w:r>
-        <w:t xml:space="preserve"> the ServiceModelEx project.</w:t>
+        <w:t xml:space="preserve"> the </w:t>
+      </w:r>
+      <w:proofErr w:type="spellStart"/>
+      <w:r>
+        <w:t>ServiceModelEx</w:t>
+      </w:r>
+      <w:proofErr w:type="spellEnd"/>
+      <w:r>
+        <w:t xml:space="preserve"> project.</w:t>
       </w:r>
       <w:r>
         <w:t xml:space="preserve"> </w:t>
@@ -757,8 +1259,16 @@
         <w:rPr>
           <w:b/>
         </w:rPr>
-        <w:t>Update via Nuget</w:t>
-      </w:r>
+        <w:t xml:space="preserve">Update via </w:t>
+      </w:r>
+      <w:proofErr w:type="spellStart"/>
+      <w:r>
+        <w:rPr>
+          <w:b/>
+        </w:rPr>
+        <w:t>Nuget</w:t>
+      </w:r>
+      <w:proofErr w:type="spellEnd"/>
       <w:r>
         <w:t xml:space="preserve"> – The </w:t>
       </w:r>
@@ -766,7 +1276,23 @@
         <w:t xml:space="preserve">proper </w:t>
       </w:r>
       <w:r>
-        <w:t xml:space="preserve">Microsoft ServiceBus dll </w:t>
+        <w:t xml:space="preserve">Microsoft </w:t>
+      </w:r>
+      <w:proofErr w:type="spellStart"/>
+      <w:r>
+        <w:t>ServiceBus</w:t>
+      </w:r>
+      <w:proofErr w:type="spellEnd"/>
+      <w:r>
+        <w:t xml:space="preserve"> </w:t>
+      </w:r>
+      <w:proofErr w:type="spellStart"/>
+      <w:r>
+        <w:t>dll</w:t>
+      </w:r>
+      <w:proofErr w:type="spellEnd"/>
+      <w:r>
+        <w:t xml:space="preserve"> </w:t>
       </w:r>
       <w:r>
         <w:t>needs to be obtained</w:t>
@@ -778,7 +1304,15 @@
         <w:t xml:space="preserve"> </w:t>
       </w:r>
       <w:r>
-        <w:t>Note that you need to be connected to the internet so that NuGet will download the required packages.</w:t>
+        <w:t xml:space="preserve">Note that you need to be connected to the internet so that </w:t>
+      </w:r>
+      <w:proofErr w:type="spellStart"/>
+      <w:r>
+        <w:t>NuGet</w:t>
+      </w:r>
+      <w:proofErr w:type="spellEnd"/>
+      <w:r>
+        <w:t xml:space="preserve"> will download the required packages.</w:t>
       </w:r>
     </w:p>
     <w:p>
@@ -790,7 +1324,23 @@
         </w:numPr>
       </w:pPr>
       <w:r>
-        <w:t>Right click on the WcfNQueueSMEx solution and select Manage Nuget Packages for solution.</w:t>
+        <w:t xml:space="preserve">Right click on the </w:t>
+      </w:r>
+      <w:proofErr w:type="spellStart"/>
+      <w:r>
+        <w:t>WcfNQueueSMEx</w:t>
+      </w:r>
+      <w:proofErr w:type="spellEnd"/>
+      <w:r>
+        <w:t xml:space="preserve"> solution and select Manage </w:t>
+      </w:r>
+      <w:proofErr w:type="spellStart"/>
+      <w:r>
+        <w:t>Nuget</w:t>
+      </w:r>
+      <w:proofErr w:type="spellEnd"/>
+      <w:r>
+        <w:t xml:space="preserve"> Packages for solution.</w:t>
       </w:r>
     </w:p>
     <w:p>
@@ -826,10 +1376,26 @@
         </w:numPr>
       </w:pPr>
       <w:r>
-        <w:t>Make sure ServiceModelEx is checked.</w:t>
-      </w:r>
-      <w:r>
-        <w:t xml:space="preserve">  Then click on OK.  Nuget will install some packages.</w:t>
+        <w:t xml:space="preserve">Make sure </w:t>
+      </w:r>
+      <w:proofErr w:type="spellStart"/>
+      <w:r>
+        <w:t>ServiceModelEx</w:t>
+      </w:r>
+      <w:proofErr w:type="spellEnd"/>
+      <w:r>
+        <w:t xml:space="preserve"> is checked.</w:t>
+      </w:r>
+      <w:r>
+        <w:t xml:space="preserve">  Then click on OK.  </w:t>
+      </w:r>
+      <w:proofErr w:type="spellStart"/>
+      <w:r>
+        <w:t>Nuget</w:t>
+      </w:r>
+      <w:proofErr w:type="spellEnd"/>
+      <w:r>
+        <w:t xml:space="preserve"> will install some packages.</w:t>
       </w:r>
     </w:p>
     <w:p>
@@ -865,7 +1431,15 @@
         <w:t>Build</w:t>
       </w:r>
       <w:r>
-        <w:t xml:space="preserve"> the ServiceModelEx project again.  </w:t>
+        <w:t xml:space="preserve"> the </w:t>
+      </w:r>
+      <w:proofErr w:type="spellStart"/>
+      <w:r>
+        <w:t>ServiceModelEx</w:t>
+      </w:r>
+      <w:proofErr w:type="spellEnd"/>
+      <w:r>
+        <w:t xml:space="preserve"> project again.  </w:t>
       </w:r>
       <w:r>
         <w:t>The build should have no errors now.</w:t>
@@ -937,7 +1511,23 @@
         <w:t>add the</w:t>
       </w:r>
       <w:r>
-        <w:t xml:space="preserve"> ServiceModelEx reference.  ServiceModelEx is referenced in the following projects</w:t>
+        <w:t xml:space="preserve"> </w:t>
+      </w:r>
+      <w:proofErr w:type="spellStart"/>
+      <w:r>
+        <w:t>ServiceModelEx</w:t>
+      </w:r>
+      <w:proofErr w:type="spellEnd"/>
+      <w:r>
+        <w:t xml:space="preserve"> reference.  </w:t>
+      </w:r>
+      <w:proofErr w:type="spellStart"/>
+      <w:r>
+        <w:t>ServiceModelEx</w:t>
+      </w:r>
+      <w:proofErr w:type="spellEnd"/>
+      <w:r>
+        <w:t xml:space="preserve"> is referenced in the following projects</w:t>
       </w:r>
       <w:r>
         <w:t>:</w:t>
@@ -951,9 +1541,11 @@
           <w:numId w:val="29"/>
         </w:numPr>
       </w:pPr>
+      <w:proofErr w:type="spellStart"/>
       <w:r>
         <w:t>DataIngestionCloudWorker</w:t>
       </w:r>
+      <w:proofErr w:type="spellEnd"/>
     </w:p>
     <w:p>
       <w:pPr>
@@ -963,9 +1555,11 @@
           <w:numId w:val="29"/>
         </w:numPr>
       </w:pPr>
+      <w:proofErr w:type="spellStart"/>
       <w:r>
         <w:t>DataIngestionServiceHost</w:t>
       </w:r>
+      <w:proofErr w:type="spellEnd"/>
     </w:p>
     <w:p>
       <w:pPr>
@@ -975,9 +1569,11 @@
           <w:numId w:val="29"/>
         </w:numPr>
       </w:pPr>
+      <w:proofErr w:type="spellStart"/>
       <w:r>
         <w:t>DataSourceSimulatorClien</w:t>
       </w:r>
+      <w:proofErr w:type="spellEnd"/>
     </w:p>
     <w:p>
       <w:pPr>
@@ -1034,7 +1630,15 @@
         <w:pStyle w:val="NoSpacing"/>
       </w:pPr>
       <w:r>
-        <w:t>Even though ServiceModelEx is present, the solution will not run yet since it is not setup for Azure.</w:t>
+        <w:t xml:space="preserve">Even though </w:t>
+      </w:r>
+      <w:proofErr w:type="spellStart"/>
+      <w:r>
+        <w:t>ServiceModelEx</w:t>
+      </w:r>
+      <w:proofErr w:type="spellEnd"/>
+      <w:r>
+        <w:t xml:space="preserve"> is present, the solution will not run yet since it is not setup for Azure.</w:t>
       </w:r>
       <w:r>
         <w:t xml:space="preserve">  Since the solution uses the Azure Service Bus, it must be setup to interact with Azure.</w:t>
@@ -1065,6 +1669,7 @@
         <w:pStyle w:val="Heading1"/>
       </w:pPr>
       <w:r>
+        <w:lastRenderedPageBreak/>
         <w:t>The Azure Setup Phase</w:t>
       </w:r>
     </w:p>
@@ -1095,9 +1700,11 @@
       <w:r>
         <w:t xml:space="preserve">you have to do to get the </w:t>
       </w:r>
+      <w:proofErr w:type="spellStart"/>
       <w:r>
         <w:t>WcfNQueueSMEx</w:t>
       </w:r>
+      <w:proofErr w:type="spellEnd"/>
       <w:r>
         <w:t xml:space="preserve"> </w:t>
       </w:r>
@@ -1118,7 +1725,15 @@
         <w:pStyle w:val="NoSpacing"/>
       </w:pPr>
       <w:r>
-        <w:t>In summary, WcfNQueueSMEx requires:</w:t>
+        <w:t xml:space="preserve">In summary, </w:t>
+      </w:r>
+      <w:proofErr w:type="spellStart"/>
+      <w:r>
+        <w:t>WcfNQueueSMEx</w:t>
+      </w:r>
+      <w:proofErr w:type="spellEnd"/>
+      <w:r>
+        <w:t xml:space="preserve"> requires:</w:t>
       </w:r>
     </w:p>
     <w:p>
@@ -1169,9 +1784,11 @@
       <w:r>
         <w:t xml:space="preserve">The main steps in the Azure setup for </w:t>
       </w:r>
+      <w:proofErr w:type="spellStart"/>
       <w:r>
         <w:t>WcfNQueueSMEx</w:t>
       </w:r>
+      <w:proofErr w:type="spellEnd"/>
       <w:r>
         <w:t xml:space="preserve"> are as follows</w:t>
       </w:r>
@@ -1236,8 +1853,13 @@
         <w:t>Setup a Service Bus Namespace</w:t>
       </w:r>
       <w:r>
-        <w:t xml:space="preserve"> named AzExploreSbNs</w:t>
-      </w:r>
+        <w:t xml:space="preserve"> named </w:t>
+      </w:r>
+      <w:proofErr w:type="spellStart"/>
+      <w:r>
+        <w:t>AzExploreSbNs</w:t>
+      </w:r>
+      <w:proofErr w:type="spellEnd"/>
       <w:r>
         <w:t xml:space="preserve"> – This namespace will be used by</w:t>
       </w:r>
@@ -1257,13 +1879,37 @@
         <w:t>T</w:t>
       </w:r>
       <w:r>
-        <w:t>he on-prem client</w:t>
-      </w:r>
-      <w:r>
-        <w:t xml:space="preserve"> (DataSourceSimulatorClient)</w:t>
-      </w:r>
-      <w:r>
-        <w:t xml:space="preserve"> that enqueues data items.</w:t>
+        <w:t>he on-</w:t>
+      </w:r>
+      <w:proofErr w:type="spellStart"/>
+      <w:r>
+        <w:t>prem</w:t>
+      </w:r>
+      <w:proofErr w:type="spellEnd"/>
+      <w:r>
+        <w:t xml:space="preserve"> client</w:t>
+      </w:r>
+      <w:r>
+        <w:t xml:space="preserve"> (</w:t>
+      </w:r>
+      <w:proofErr w:type="spellStart"/>
+      <w:r>
+        <w:t>DataSourceSimulatorClient</w:t>
+      </w:r>
+      <w:proofErr w:type="spellEnd"/>
+      <w:r>
+        <w:t>)</w:t>
+      </w:r>
+      <w:r>
+        <w:t xml:space="preserve"> that </w:t>
+      </w:r>
+      <w:proofErr w:type="spellStart"/>
+      <w:r>
+        <w:t>enqueues</w:t>
+      </w:r>
+      <w:proofErr w:type="spellEnd"/>
+      <w:r>
+        <w:t xml:space="preserve"> data items.</w:t>
       </w:r>
     </w:p>
     <w:p>
@@ -1275,28 +1921,39 @@
         </w:numPr>
       </w:pPr>
       <w:r>
-        <w:t>The on-prem W</w:t>
+        <w:t>The on-</w:t>
+      </w:r>
+      <w:proofErr w:type="spellStart"/>
+      <w:r>
+        <w:t>prem</w:t>
+      </w:r>
+      <w:proofErr w:type="spellEnd"/>
+      <w:r>
+        <w:t xml:space="preserve"> W</w:t>
       </w:r>
       <w:r>
         <w:t xml:space="preserve">CF </w:t>
       </w:r>
       <w:r>
-        <w:t>Service Host (DataIngestionServiceHost)</w:t>
+        <w:t>Service Host (</w:t>
+      </w:r>
+      <w:proofErr w:type="spellStart"/>
+      <w:r>
+        <w:t>DataIngestionServiceHost</w:t>
+      </w:r>
+      <w:proofErr w:type="spellEnd"/>
+      <w:r>
+        <w:t>)</w:t>
       </w:r>
       <w:r>
         <w:t xml:space="preserve"> and </w:t>
       </w:r>
       <w:r>
-        <w:t xml:space="preserve">its hosted </w:t>
-      </w:r>
-      <w:bookmarkStart w:id="0" w:name="_GoBack"/>
-      <w:r>
-        <w:t>W</w:t>
+        <w:t>its hosted W</w:t>
       </w:r>
       <w:r>
         <w:t>CF</w:t>
       </w:r>
-      <w:bookmarkEnd w:id="0"/>
       <w:r>
         <w:t xml:space="preserve"> </w:t>
       </w:r>
@@ -1304,7 +1961,15 @@
         <w:t>service</w:t>
       </w:r>
       <w:r>
-        <w:t xml:space="preserve"> (DataIngestionManager)</w:t>
+        <w:t xml:space="preserve"> (</w:t>
+      </w:r>
+      <w:proofErr w:type="spellStart"/>
+      <w:r>
+        <w:t>DataIngestionManager</w:t>
+      </w:r>
+      <w:proofErr w:type="spellEnd"/>
+      <w:r>
+        <w:t>)</w:t>
       </w:r>
       <w:r>
         <w:t xml:space="preserve"> that removes items from the share</w:t>
@@ -1331,7 +1996,15 @@
         <w:t>in-cloud service</w:t>
       </w:r>
       <w:r>
-        <w:t xml:space="preserve"> (DataIngestionCloudWorker) that also removes items from the queue.</w:t>
+        <w:t xml:space="preserve"> (</w:t>
+      </w:r>
+      <w:proofErr w:type="spellStart"/>
+      <w:r>
+        <w:t>DataIngestionCloudWorker</w:t>
+      </w:r>
+      <w:proofErr w:type="spellEnd"/>
+      <w:r>
+        <w:t>) that also removes items from the queue.</w:t>
       </w:r>
     </w:p>
     <w:p>
@@ -1355,14 +2028,35 @@
         <w:rPr>
           <w:b/>
         </w:rPr>
-        <w:t>create the ingestionqueue</w:t>
-      </w:r>
+        <w:t xml:space="preserve">create the </w:t>
+      </w:r>
+      <w:proofErr w:type="spellStart"/>
+      <w:r>
+        <w:rPr>
+          <w:b/>
+        </w:rPr>
+        <w:t>ingestionqueue</w:t>
+      </w:r>
+      <w:proofErr w:type="spellEnd"/>
       <w:r>
         <w:t xml:space="preserve"> – This is the </w:t>
       </w:r>
       <w:r>
-        <w:t>Service Bus Queue shared by the DataSourceSimulatorClient (enqueues</w:t>
-      </w:r>
+        <w:t xml:space="preserve">Service Bus Queue shared by the </w:t>
+      </w:r>
+      <w:proofErr w:type="spellStart"/>
+      <w:r>
+        <w:t>DataSourceSimulatorClient</w:t>
+      </w:r>
+      <w:proofErr w:type="spellEnd"/>
+      <w:r>
+        <w:t xml:space="preserve"> (</w:t>
+      </w:r>
+      <w:proofErr w:type="spellStart"/>
+      <w:r>
+        <w:t>enqueues</w:t>
+      </w:r>
+      <w:proofErr w:type="spellEnd"/>
       <w:r>
         <w:t xml:space="preserve"> messages</w:t>
       </w:r>
@@ -1378,12 +2072,16 @@
       <w:r>
         <w:t xml:space="preserve"> (</w:t>
       </w:r>
+      <w:proofErr w:type="spellStart"/>
+      <w:proofErr w:type="gramStart"/>
       <w:r>
         <w:t>dequeue</w:t>
       </w:r>
       <w:r>
         <w:t>s</w:t>
       </w:r>
+      <w:proofErr w:type="spellEnd"/>
+      <w:proofErr w:type="gramEnd"/>
       <w:r>
         <w:t xml:space="preserve"> </w:t>
       </w:r>
@@ -1415,7 +2113,31 @@
         <w:t>Setup a Cloud Service</w:t>
       </w:r>
       <w:r>
-        <w:t xml:space="preserve"> called AzExploreCloudSvc – It will contain the WorkerRole that acts as the WCF service host in the cloud.  In the on-prem version the service host is a Console App.</w:t>
+        <w:t xml:space="preserve"> called </w:t>
+      </w:r>
+      <w:proofErr w:type="spellStart"/>
+      <w:r>
+        <w:t>AzExploreCloudSvc</w:t>
+      </w:r>
+      <w:proofErr w:type="spellEnd"/>
+      <w:r>
+        <w:t xml:space="preserve"> – It will contain the </w:t>
+      </w:r>
+      <w:proofErr w:type="spellStart"/>
+      <w:r>
+        <w:t>WorkerRole</w:t>
+      </w:r>
+      <w:proofErr w:type="spellEnd"/>
+      <w:r>
+        <w:t xml:space="preserve"> that acts as the WCF service host in the cloud.  In the on-</w:t>
+      </w:r>
+      <w:proofErr w:type="spellStart"/>
+      <w:r>
+        <w:t>prem</w:t>
+      </w:r>
+      <w:proofErr w:type="spellEnd"/>
+      <w:r>
+        <w:t xml:space="preserve"> version the service host is a Console App.</w:t>
       </w:r>
     </w:p>
     <w:p>
@@ -1448,10 +2170,34 @@
         <w:t xml:space="preserve"> </w:t>
       </w:r>
       <w:r>
-        <w:t>in the app.config files.</w:t>
-      </w:r>
-      <w:r>
-        <w:t xml:space="preserve">  The SAS allows access to anything in the above Service Bus Namespace, including the ingestionqueue.  The ingestionqueue does NOT have its own SAS.  </w:t>
+        <w:t xml:space="preserve">in the </w:t>
+      </w:r>
+      <w:proofErr w:type="spellStart"/>
+      <w:r>
+        <w:t>app.config</w:t>
+      </w:r>
+      <w:proofErr w:type="spellEnd"/>
+      <w:r>
+        <w:t xml:space="preserve"> files.</w:t>
+      </w:r>
+      <w:r>
+        <w:t xml:space="preserve">  The SAS allows access to anything in the above Service Bus Namespace, including the </w:t>
+      </w:r>
+      <w:proofErr w:type="spellStart"/>
+      <w:r>
+        <w:t>ingestionqueue</w:t>
+      </w:r>
+      <w:proofErr w:type="spellEnd"/>
+      <w:r>
+        <w:t xml:space="preserve">.  The </w:t>
+      </w:r>
+      <w:proofErr w:type="spellStart"/>
+      <w:r>
+        <w:t>ingestionqueue</w:t>
+      </w:r>
+      <w:proofErr w:type="spellEnd"/>
+      <w:r>
+        <w:t xml:space="preserve"> does NOT have its own SAS.  </w:t>
       </w:r>
     </w:p>
     <w:p>
@@ -1463,7 +2209,23 @@
         </w:numPr>
       </w:pPr>
       <w:r>
-        <w:t>WARNING -- Do not do things this way in a production app, and do not put the SAS keys in app.config files.  Both are big security holes.  Its only OK in a demo.</w:t>
+        <w:t xml:space="preserve">WARNING -- Do not do things this way in a production app, and do not put the SAS keys in </w:t>
+      </w:r>
+      <w:proofErr w:type="spellStart"/>
+      <w:r>
+        <w:t>app.config</w:t>
+      </w:r>
+      <w:proofErr w:type="spellEnd"/>
+      <w:r>
+        <w:t xml:space="preserve"> files.  Both are big security holes.  </w:t>
+      </w:r>
+      <w:proofErr w:type="gramStart"/>
+      <w:r>
+        <w:t>Its</w:t>
+      </w:r>
+      <w:proofErr w:type="gramEnd"/>
+      <w:r>
+        <w:t xml:space="preserve"> only OK in a demo.</w:t>
       </w:r>
     </w:p>
     <w:p>
@@ -1487,7 +2249,15 @@
         <w:t>Run the app</w:t>
       </w:r>
       <w:r>
-        <w:t xml:space="preserve"> in on-prem mode</w:t>
+        <w:t xml:space="preserve"> in on-</w:t>
+      </w:r>
+      <w:proofErr w:type="spellStart"/>
+      <w:r>
+        <w:t>prem</w:t>
+      </w:r>
+      <w:proofErr w:type="spellEnd"/>
+      <w:r>
+        <w:t xml:space="preserve"> mode</w:t>
       </w:r>
       <w:r>
         <w:t>!</w:t>
@@ -1545,7 +2315,21 @@
         <w:rPr>
           <w:u w:val="single"/>
         </w:rPr>
-        <w:t>, and thus do more editing of the WcfNQueueSMEx solution</w:t>
+        <w:t xml:space="preserve">, and thus do more editing of the </w:t>
+      </w:r>
+      <w:proofErr w:type="spellStart"/>
+      <w:r>
+        <w:rPr>
+          <w:u w:val="single"/>
+        </w:rPr>
+        <w:t>WcfNQueueSMEx</w:t>
+      </w:r>
+      <w:proofErr w:type="spellEnd"/>
+      <w:r>
+        <w:rPr>
+          <w:u w:val="single"/>
+        </w:rPr>
+        <w:t xml:space="preserve"> solution</w:t>
       </w:r>
       <w:r>
         <w:t xml:space="preserve">.  </w:t>
@@ -1617,9 +2401,11 @@
       <w:r>
         <w:t xml:space="preserve">e </w:t>
       </w:r>
+      <w:proofErr w:type="spellStart"/>
       <w:r>
         <w:t>WcfNQueueSMEx</w:t>
       </w:r>
+      <w:proofErr w:type="spellEnd"/>
       <w:r>
         <w:t xml:space="preserve"> solution requires you </w:t>
       </w:r>
@@ -1727,6 +2513,7 @@
         <w:rPr>
           <w:b/>
         </w:rPr>
+        <w:lastRenderedPageBreak/>
         <w:t>Setup the Service Bus Namespace</w:t>
       </w:r>
       <w:r>
@@ -1781,8 +2568,13 @@
         <w:ind w:left="1800"/>
       </w:pPr>
       <w:r>
-        <w:t>Set namespace name to:  AzExploreSbNs</w:t>
-      </w:r>
+        <w:t xml:space="preserve">Set namespace name to:  </w:t>
+      </w:r>
+      <w:proofErr w:type="spellStart"/>
+      <w:r>
+        <w:t>AzExploreSbNs</w:t>
+      </w:r>
+      <w:proofErr w:type="spellEnd"/>
     </w:p>
     <w:p>
       <w:pPr>
@@ -1862,7 +2654,23 @@
         <w:ind w:left="1080"/>
       </w:pPr>
       <w:r>
-        <w:t xml:space="preserve">Click on the AzExploreSbNs.  You will see the “Access connection information” screen.  Here is where you will get the SAS name and connection string information you will need later when preparing the app.config files in the </w:t>
+        <w:t xml:space="preserve">Click on the </w:t>
+      </w:r>
+      <w:proofErr w:type="spellStart"/>
+      <w:r>
+        <w:t>AzExploreSbNs</w:t>
+      </w:r>
+      <w:proofErr w:type="spellEnd"/>
+      <w:r>
+        <w:t xml:space="preserve">.  You will see the “Access connection information” screen.  Here is where you will get the SAS name and connection string information you will need later when preparing the </w:t>
+      </w:r>
+      <w:proofErr w:type="spellStart"/>
+      <w:r>
+        <w:t>app.config</w:t>
+      </w:r>
+      <w:proofErr w:type="spellEnd"/>
+      <w:r>
+        <w:t xml:space="preserve"> files in the </w:t>
       </w:r>
       <w:r>
         <w:t>several projects in the</w:t>
@@ -1940,8 +2748,13 @@
         <w:t xml:space="preserve"> new Service Bus Namespace,</w:t>
       </w:r>
       <w:r>
-        <w:t xml:space="preserve"> AzExploreSbNs</w:t>
-      </w:r>
+        <w:t xml:space="preserve"> </w:t>
+      </w:r>
+      <w:proofErr w:type="spellStart"/>
+      <w:r>
+        <w:t>AzExploreSbNs</w:t>
+      </w:r>
+      <w:proofErr w:type="spellEnd"/>
       <w:r>
         <w:t>.</w:t>
       </w:r>
@@ -1955,8 +2768,13 @@
         </w:numPr>
       </w:pPr>
       <w:r>
-        <w:t>In the service bus main screen, displaying all service bus namespaces, click on the AzExploreSbNs</w:t>
-      </w:r>
+        <w:t xml:space="preserve">In the service bus main screen, displaying all service bus namespaces, click on the </w:t>
+      </w:r>
+      <w:proofErr w:type="spellStart"/>
+      <w:r>
+        <w:t>AzExploreSbNs</w:t>
+      </w:r>
+      <w:proofErr w:type="spellEnd"/>
       <w:r>
         <w:t xml:space="preserve"> item</w:t>
       </w:r>
@@ -2009,8 +2827,13 @@
         </w:numPr>
       </w:pPr>
       <w:r>
-        <w:t>Set the Queue Name to:  ingestionqueue</w:t>
-      </w:r>
+        <w:t xml:space="preserve">Set the Queue Name to:  </w:t>
+      </w:r>
+      <w:proofErr w:type="spellStart"/>
+      <w:r>
+        <w:t>ingestionqueue</w:t>
+      </w:r>
+      <w:proofErr w:type="spellEnd"/>
     </w:p>
     <w:p>
       <w:pPr>
@@ -2051,7 +2874,15 @@
         <w:t xml:space="preserve"> will</w:t>
       </w:r>
       <w:r>
-        <w:t xml:space="preserve"> see ingestionqueue has been added to the list of queues in the SB namespace.</w:t>
+        <w:t xml:space="preserve"> see </w:t>
+      </w:r>
+      <w:proofErr w:type="spellStart"/>
+      <w:r>
+        <w:t>ingestionqueue</w:t>
+      </w:r>
+      <w:proofErr w:type="spellEnd"/>
+      <w:r>
+        <w:t xml:space="preserve"> has been added to the list of queues in the SB namespace.</w:t>
       </w:r>
     </w:p>
     <w:p>
@@ -2098,13 +2929,22 @@
         <w:rPr>
           <w:b/>
         </w:rPr>
+        <w:lastRenderedPageBreak/>
         <w:t>Setup the Cloud Service</w:t>
       </w:r>
       <w:r>
         <w:t xml:space="preserve"> that</w:t>
       </w:r>
       <w:r>
-        <w:t xml:space="preserve"> contains the WorkerRole which hosts the WCF service.</w:t>
+        <w:t xml:space="preserve"> contains the </w:t>
+      </w:r>
+      <w:proofErr w:type="spellStart"/>
+      <w:r>
+        <w:t>WorkerRole</w:t>
+      </w:r>
+      <w:proofErr w:type="spellEnd"/>
+      <w:r>
+        <w:t xml:space="preserve"> which hosts the WCF service.</w:t>
       </w:r>
     </w:p>
     <w:p>
@@ -2128,13 +2968,29 @@
         </w:numPr>
       </w:pPr>
       <w:r>
-        <w:t>In the lower left hand corner of the Cloud Services main page, click the “+ New” item to add a new Cloud Service to hol</w:t>
+        <w:t xml:space="preserve">In the lower left hand corner of the Cloud Services main page, click the “+ </w:t>
+      </w:r>
+      <w:proofErr w:type="gramStart"/>
+      <w:r>
+        <w:t>New</w:t>
+      </w:r>
+      <w:proofErr w:type="gramEnd"/>
+      <w:r>
+        <w:t>” item to add a new Cloud Service to hol</w:t>
       </w:r>
       <w:r>
         <w:t>d</w:t>
       </w:r>
       <w:r>
-        <w:t xml:space="preserve"> the WorkerRole.</w:t>
+        <w:t xml:space="preserve"> the </w:t>
+      </w:r>
+      <w:proofErr w:type="spellStart"/>
+      <w:r>
+        <w:t>WorkerRole</w:t>
+      </w:r>
+      <w:proofErr w:type="spellEnd"/>
+      <w:r>
+        <w:t>.</w:t>
       </w:r>
     </w:p>
     <w:p>
@@ -2184,8 +3040,13 @@
       <w:r>
         <w:t xml:space="preserve"> </w:t>
       </w:r>
-      <w:r>
-        <w:t xml:space="preserve">AzExploreCloudSvc </w:t>
+      <w:proofErr w:type="spellStart"/>
+      <w:r>
+        <w:t>AzExploreCloudSvc</w:t>
+      </w:r>
+      <w:proofErr w:type="spellEnd"/>
+      <w:r>
+        <w:t xml:space="preserve"> </w:t>
       </w:r>
     </w:p>
     <w:p>
@@ -2244,9 +3105,11 @@
       <w:r>
         <w:t xml:space="preserve">Modify the </w:t>
       </w:r>
+      <w:proofErr w:type="spellStart"/>
       <w:r>
         <w:t>WcfNQueueSMEx</w:t>
       </w:r>
+      <w:proofErr w:type="spellEnd"/>
       <w:r>
         <w:t xml:space="preserve"> solution so it will run.</w:t>
       </w:r>
@@ -2272,7 +3135,15 @@
         </w:numPr>
       </w:pPr>
       <w:r>
-        <w:t>Copy the Service Bus Namespace Shared Access Signature key value from the Azure Portal into the 3 app.config files.</w:t>
+        <w:t xml:space="preserve">Copy the Service Bus Namespace Shared Access Signature key value from the Azure Portal into the 3 </w:t>
+      </w:r>
+      <w:proofErr w:type="spellStart"/>
+      <w:r>
+        <w:t>app.config</w:t>
+      </w:r>
+      <w:proofErr w:type="spellEnd"/>
+      <w:r>
+        <w:t xml:space="preserve"> files.</w:t>
       </w:r>
     </w:p>
     <w:p>
@@ -2311,7 +3182,15 @@
         <w:t xml:space="preserve"> </w:t>
       </w:r>
       <w:r>
-        <w:t xml:space="preserve">Note we are NOT using the queue’s SharedAccessSignature.  Instead we are using that of the Service Bus Namespace.  </w:t>
+        <w:t xml:space="preserve">Note we are NOT using the queue’s </w:t>
+      </w:r>
+      <w:proofErr w:type="spellStart"/>
+      <w:r>
+        <w:t>SharedAccessSignature</w:t>
+      </w:r>
+      <w:proofErr w:type="spellEnd"/>
+      <w:r>
+        <w:t xml:space="preserve">.  Instead we are using that of the Service Bus Namespace.  </w:t>
       </w:r>
     </w:p>
     <w:p>
@@ -2335,7 +3214,15 @@
         <w:t>B</w:t>
       </w:r>
       <w:r>
-        <w:t>us main page click on the AzExploreSbNs item to open it.</w:t>
+        <w:t xml:space="preserve">us main page click on the </w:t>
+      </w:r>
+      <w:proofErr w:type="spellStart"/>
+      <w:r>
+        <w:t>AzExploreSbNs</w:t>
+      </w:r>
+      <w:proofErr w:type="spellEnd"/>
+      <w:r>
+        <w:t xml:space="preserve"> item to open it.</w:t>
       </w:r>
     </w:p>
     <w:p>
@@ -2347,7 +3234,15 @@
         </w:numPr>
       </w:pPr>
       <w:r>
-        <w:t>At the bottom of the just opened azexploresbns page, click on the key image labeled Connection Information.</w:t>
+        <w:t xml:space="preserve">At the bottom of the just opened </w:t>
+      </w:r>
+      <w:proofErr w:type="spellStart"/>
+      <w:r>
+        <w:t>azexploresbns</w:t>
+      </w:r>
+      <w:proofErr w:type="spellEnd"/>
+      <w:r>
+        <w:t xml:space="preserve"> page, click on the key image labeled Connection Information.</w:t>
       </w:r>
     </w:p>
     <w:p>
@@ -2359,8 +3254,13 @@
         </w:numPr>
       </w:pPr>
       <w:r>
-        <w:t xml:space="preserve">  Note in the SAS section there is one name, RootManageSharedAccessKey</w:t>
-      </w:r>
+        <w:t xml:space="preserve">  Note in the SAS section there is one name, </w:t>
+      </w:r>
+      <w:proofErr w:type="spellStart"/>
+      <w:r>
+        <w:t>RootManageSharedAccessKey</w:t>
+      </w:r>
+      <w:proofErr w:type="spellEnd"/>
       <w:r>
         <w:t>.</w:t>
       </w:r>
@@ -2388,8 +3288,13 @@
       <w:r>
         <w:t xml:space="preserve">  Next in Notepad, in the part of the connection string containing </w:t>
       </w:r>
-      <w:r>
-        <w:t>SharedAccessKey=Kos+RqH2ap42sA</w:t>
+      <w:proofErr w:type="spellStart"/>
+      <w:r>
+        <w:t>SharedAccessKey</w:t>
+      </w:r>
+      <w:proofErr w:type="spellEnd"/>
+      <w:r>
+        <w:t>=Kos+RqH2ap42sA</w:t>
       </w:r>
       <w:r>
         <w:t>tTd</w:t>
@@ -2413,7 +3318,15 @@
         <w:t>right</w:t>
       </w:r>
       <w:r>
-        <w:t xml:space="preserve"> of “SharedAccessKey=” and past</w:t>
+        <w:t xml:space="preserve"> of “</w:t>
+      </w:r>
+      <w:proofErr w:type="spellStart"/>
+      <w:r>
+        <w:t>SharedAccessKey</w:t>
+      </w:r>
+      <w:proofErr w:type="spellEnd"/>
+      <w:r>
+        <w:t>=” and past</w:t>
       </w:r>
       <w:r>
         <w:t>e</w:t>
@@ -2482,7 +3395,31 @@
         </w:numPr>
       </w:pPr>
       <w:r>
-        <w:t>Now paste your key into the “key” field of the sharedAccessSignature element of the tokenProvider in each of the 3 app.config files</w:t>
+        <w:t xml:space="preserve">Now paste your key into the “key” field of the </w:t>
+      </w:r>
+      <w:proofErr w:type="spellStart"/>
+      <w:r>
+        <w:t>sharedAccessSignature</w:t>
+      </w:r>
+      <w:proofErr w:type="spellEnd"/>
+      <w:r>
+        <w:t xml:space="preserve"> element of the </w:t>
+      </w:r>
+      <w:proofErr w:type="spellStart"/>
+      <w:r>
+        <w:t>tokenProvider</w:t>
+      </w:r>
+      <w:proofErr w:type="spellEnd"/>
+      <w:r>
+        <w:t xml:space="preserve"> in each of the 3 </w:t>
+      </w:r>
+      <w:proofErr w:type="spellStart"/>
+      <w:r>
+        <w:t>app.config</w:t>
+      </w:r>
+      <w:proofErr w:type="spellEnd"/>
+      <w:r>
+        <w:t xml:space="preserve"> files</w:t>
       </w:r>
     </w:p>
     <w:p>
@@ -2493,9 +3430,19 @@
           <w:numId w:val="26"/>
         </w:numPr>
       </w:pPr>
-      <w:r>
-        <w:t>DataIngestionCloudWorker app.config</w:t>
-      </w:r>
+      <w:proofErr w:type="spellStart"/>
+      <w:r>
+        <w:t>DataIngestionCloudWorker</w:t>
+      </w:r>
+      <w:proofErr w:type="spellEnd"/>
+      <w:r>
+        <w:t xml:space="preserve"> </w:t>
+      </w:r>
+      <w:proofErr w:type="spellStart"/>
+      <w:r>
+        <w:t>app.config</w:t>
+      </w:r>
+      <w:proofErr w:type="spellEnd"/>
     </w:p>
     <w:p>
       <w:pPr>
@@ -2505,9 +3452,19 @@
           <w:numId w:val="26"/>
         </w:numPr>
       </w:pPr>
-      <w:r>
-        <w:t>DataIngestionServiceHost app.config</w:t>
-      </w:r>
+      <w:proofErr w:type="spellStart"/>
+      <w:r>
+        <w:t>DataIngestionServiceHost</w:t>
+      </w:r>
+      <w:proofErr w:type="spellEnd"/>
+      <w:r>
+        <w:t xml:space="preserve"> </w:t>
+      </w:r>
+      <w:proofErr w:type="spellStart"/>
+      <w:r>
+        <w:t>app.config</w:t>
+      </w:r>
+      <w:proofErr w:type="spellEnd"/>
     </w:p>
     <w:p>
       <w:pPr>
@@ -2517,8 +3474,21 @@
           <w:numId w:val="26"/>
         </w:numPr>
       </w:pPr>
-      <w:r>
-        <w:t>DataSourceSimulatorClient app.config.</w:t>
+      <w:proofErr w:type="spellStart"/>
+      <w:r>
+        <w:t>DataSourceSimulatorClient</w:t>
+      </w:r>
+      <w:proofErr w:type="spellEnd"/>
+      <w:r>
+        <w:t xml:space="preserve"> </w:t>
+      </w:r>
+      <w:proofErr w:type="spellStart"/>
+      <w:r>
+        <w:t>app.config</w:t>
+      </w:r>
+      <w:proofErr w:type="spellEnd"/>
+      <w:r>
+        <w:t>.</w:t>
       </w:r>
     </w:p>
     <w:p>
@@ -2530,7 +3500,15 @@
         </w:numPr>
       </w:pPr>
       <w:r>
-        <w:t xml:space="preserve">The tokenProvider element contains </w:t>
+        <w:t xml:space="preserve">The </w:t>
+      </w:r>
+      <w:proofErr w:type="spellStart"/>
+      <w:r>
+        <w:t>tokenProvider</w:t>
+      </w:r>
+      <w:proofErr w:type="spellEnd"/>
+      <w:r>
+        <w:t xml:space="preserve"> element contains </w:t>
       </w:r>
       <w:r>
         <w:t xml:space="preserve">something like </w:t>
@@ -2576,6 +3554,7 @@
         </w:rPr>
         <w:t>&lt;</w:t>
       </w:r>
+      <w:proofErr w:type="spellStart"/>
       <w:r>
         <w:rPr>
           <w:rFonts w:ascii="Consolas" w:hAnsi="Consolas" w:cs="Consolas"/>
@@ -2586,6 +3565,7 @@
         </w:rPr>
         <w:t>sharedAccessSignature</w:t>
       </w:r>
+      <w:proofErr w:type="spellEnd"/>
       <w:r>
         <w:rPr>
           <w:rFonts w:ascii="Consolas" w:hAnsi="Consolas" w:cs="Consolas"/>
@@ -2596,6 +3576,7 @@
         </w:rPr>
         <w:t xml:space="preserve"> </w:t>
       </w:r>
+      <w:proofErr w:type="spellStart"/>
       <w:r>
         <w:rPr>
           <w:rFonts w:ascii="Consolas" w:hAnsi="Consolas" w:cs="Consolas"/>
@@ -2606,6 +3587,7 @@
         </w:rPr>
         <w:t>keyName</w:t>
       </w:r>
+      <w:proofErr w:type="spellEnd"/>
       <w:r>
         <w:rPr>
           <w:rFonts w:ascii="Consolas" w:hAnsi="Consolas" w:cs="Consolas"/>
@@ -2626,6 +3608,7 @@
         </w:rPr>
         <w:t>"</w:t>
       </w:r>
+      <w:proofErr w:type="spellStart"/>
       <w:r>
         <w:rPr>
           <w:rFonts w:ascii="Consolas" w:hAnsi="Consolas" w:cs="Consolas"/>
@@ -2636,6 +3619,7 @@
         </w:rPr>
         <w:t>RootManageSharedAccessKey</w:t>
       </w:r>
+      <w:proofErr w:type="spellEnd"/>
       <w:r>
         <w:rPr>
           <w:rFonts w:ascii="Consolas" w:hAnsi="Consolas" w:cs="Consolas"/>
@@ -2671,6 +3655,7 @@
         </w:rPr>
         <w:t xml:space="preserve">                                            </w:t>
       </w:r>
+      <w:proofErr w:type="gramStart"/>
       <w:r>
         <w:rPr>
           <w:rFonts w:ascii="Consolas" w:hAnsi="Consolas" w:cs="Consolas"/>
@@ -2681,6 +3666,7 @@
         </w:rPr>
         <w:t>key</w:t>
       </w:r>
+      <w:proofErr w:type="gramEnd"/>
       <w:r>
         <w:rPr>
           <w:rFonts w:ascii="Consolas" w:hAnsi="Consolas" w:cs="Consolas"/>
@@ -2746,6 +3732,7 @@
         </w:numPr>
       </w:pPr>
       <w:r>
+        <w:lastRenderedPageBreak/>
         <w:t>Now test it to see if it works</w:t>
       </w:r>
       <w:r>
@@ -2761,7 +3748,23 @@
         </w:numPr>
       </w:pPr>
       <w:r>
-        <w:t>First, Rebuild the solution.  Note that you need to be hooked up to the internet so that NuGet will get assemblies.</w:t>
+        <w:t xml:space="preserve">First, </w:t>
+      </w:r>
+      <w:proofErr w:type="gramStart"/>
+      <w:r>
+        <w:t>Rebuild</w:t>
+      </w:r>
+      <w:proofErr w:type="gramEnd"/>
+      <w:r>
+        <w:t xml:space="preserve"> the solution.  Note that you need to be hooked up to the internet so that </w:t>
+      </w:r>
+      <w:proofErr w:type="spellStart"/>
+      <w:r>
+        <w:t>NuGet</w:t>
+      </w:r>
+      <w:proofErr w:type="spellEnd"/>
+      <w:r>
+        <w:t xml:space="preserve"> will get assemblies.</w:t>
       </w:r>
     </w:p>
     <w:p>
@@ -2773,7 +3776,15 @@
         </w:numPr>
       </w:pPr>
       <w:r>
-        <w:t>Next, run the DataSourceSimulatorClient via Debug, Start new instance.</w:t>
+        <w:t xml:space="preserve">Next, run the </w:t>
+      </w:r>
+      <w:proofErr w:type="spellStart"/>
+      <w:r>
+        <w:t>DataSourceSimulatorClient</w:t>
+      </w:r>
+      <w:proofErr w:type="spellEnd"/>
+      <w:r>
+        <w:t xml:space="preserve"> via Debug, Start new instance.</w:t>
       </w:r>
     </w:p>
     <w:p>
@@ -2809,7 +3820,15 @@
         </w:numPr>
       </w:pPr>
       <w:r>
-        <w:t>If this successfully worked, then you can run the DataIngestionServiceHost and watch it empty the queue.</w:t>
+        <w:t xml:space="preserve">If this successfully worked, then you can run the </w:t>
+      </w:r>
+      <w:proofErr w:type="spellStart"/>
+      <w:r>
+        <w:t>DataIngestionServiceHost</w:t>
+      </w:r>
+      <w:proofErr w:type="spellEnd"/>
+      <w:r>
+        <w:t xml:space="preserve"> and watch it empty the queue.</w:t>
       </w:r>
     </w:p>
     <w:p>
@@ -2845,7 +3864,15 @@
         </w:numPr>
       </w:pPr>
       <w:r>
-        <w:t>Note we are NOT using the queue’s SharedAccessSignature.  Instead we are using that of the Service Bus Namespace.  In production situations it is more secure to use the queues Shared Access Signature.</w:t>
+        <w:t xml:space="preserve">Note we are NOT using the queue’s </w:t>
+      </w:r>
+      <w:proofErr w:type="spellStart"/>
+      <w:r>
+        <w:t>SharedAccessSignature</w:t>
+      </w:r>
+      <w:proofErr w:type="spellEnd"/>
+      <w:r>
+        <w:t>.  Instead we are using that of the Service Bus Namespace.  In production situations it is more secure to use the queues Shared Access Signature.</w:t>
       </w:r>
     </w:p>
     <w:p>
@@ -2863,7 +3890,49 @@
         </w:numPr>
       </w:pPr>
       <w:r>
-        <w:t>If it works try enqueueing some items without the DataIngestionServiceHost running.  Then look at the queue in the Azure Portal and you’ll see the queue count is non-zero.  Then launch the DataIngestionServiceHost and watch it initially dequeue all the enqueued items as it starts.</w:t>
+        <w:t xml:space="preserve">If it works try </w:t>
+      </w:r>
+      <w:proofErr w:type="spellStart"/>
+      <w:r>
+        <w:t>enqueueing</w:t>
+      </w:r>
+      <w:proofErr w:type="spellEnd"/>
+      <w:r>
+        <w:t xml:space="preserve"> some items without the </w:t>
+      </w:r>
+      <w:proofErr w:type="spellStart"/>
+      <w:r>
+        <w:t>DataIngestionServiceHost</w:t>
+      </w:r>
+      <w:proofErr w:type="spellEnd"/>
+      <w:r>
+        <w:t xml:space="preserve"> running.  Then look at the queue in the Azure Portal and you’ll see the queue count is non-zero.  Then launch the </w:t>
+      </w:r>
+      <w:proofErr w:type="spellStart"/>
+      <w:r>
+        <w:t>DataIngestionServiceHost</w:t>
+      </w:r>
+      <w:proofErr w:type="spellEnd"/>
+      <w:r>
+        <w:t xml:space="preserve"> and watch it initially </w:t>
+      </w:r>
+      <w:proofErr w:type="spellStart"/>
+      <w:proofErr w:type="gramStart"/>
+      <w:r>
+        <w:t>dequeue</w:t>
+      </w:r>
+      <w:proofErr w:type="spellEnd"/>
+      <w:proofErr w:type="gramEnd"/>
+      <w:r>
+        <w:t xml:space="preserve"> all the </w:t>
+      </w:r>
+      <w:proofErr w:type="spellStart"/>
+      <w:r>
+        <w:t>enqueued</w:t>
+      </w:r>
+      <w:proofErr w:type="spellEnd"/>
+      <w:r>
+        <w:t xml:space="preserve"> items as it starts.</w:t>
       </w:r>
     </w:p>
     <w:p>
@@ -2875,7 +3944,15 @@
         </w:numPr>
       </w:pPr>
       <w:r>
-        <w:t>Try exploring the behavor of these 2 console apps running at the same time.</w:t>
+        <w:t xml:space="preserve">Try exploring the </w:t>
+      </w:r>
+      <w:proofErr w:type="spellStart"/>
+      <w:r>
+        <w:t>behavor</w:t>
+      </w:r>
+      <w:proofErr w:type="spellEnd"/>
+      <w:r>
+        <w:t xml:space="preserve"> of these 2 console apps running at the same time.</w:t>
       </w:r>
     </w:p>
     <w:p>
@@ -2887,7 +3964,23 @@
         </w:numPr>
       </w:pPr>
       <w:r>
-        <w:t>Open the server explorer window.  Right click on the HDInsight node and refresh it (this gets you logged in).  Then refresh the Service Bus element.  Drill down into it and find the ingestionqueue.  Right click on it and select Properties.  It will tell you how many items are in the queue, among other things.</w:t>
+        <w:t xml:space="preserve">Open the server explorer window.  Right click on the </w:t>
+      </w:r>
+      <w:proofErr w:type="spellStart"/>
+      <w:r>
+        <w:t>HDInsight</w:t>
+      </w:r>
+      <w:proofErr w:type="spellEnd"/>
+      <w:r>
+        <w:t xml:space="preserve"> node and refresh it (this gets you logged in).  Then refresh the Service Bus element.  Drill down into it and find the </w:t>
+      </w:r>
+      <w:proofErr w:type="spellStart"/>
+      <w:r>
+        <w:t>ingestionqueue</w:t>
+      </w:r>
+      <w:proofErr w:type="spellEnd"/>
+      <w:r>
+        <w:t>.  Right click on it and select Properties.  It will tell you how many items are in the queue, among other things.</w:t>
       </w:r>
     </w:p>
     <w:p>
@@ -2917,7 +4010,15 @@
         <w:t>CF</w:t>
       </w:r>
       <w:r>
-        <w:t xml:space="preserve"> service in the DataIngestionCloudSvc locally, in the local Azure emulator.</w:t>
+        <w:t xml:space="preserve"> service in the </w:t>
+      </w:r>
+      <w:proofErr w:type="spellStart"/>
+      <w:r>
+        <w:t>DataIngestionCloudSvc</w:t>
+      </w:r>
+      <w:proofErr w:type="spellEnd"/>
+      <w:r>
+        <w:t xml:space="preserve"> locally, in the local Azure emulator.</w:t>
       </w:r>
     </w:p>
     <w:p>
@@ -2932,7 +4033,15 @@
         <w:t>R</w:t>
       </w:r>
       <w:r>
-        <w:t>ight click on DataIngestionCloudSvc and select Debug, Start New Instance</w:t>
+        <w:t xml:space="preserve">ight click on </w:t>
+      </w:r>
+      <w:proofErr w:type="spellStart"/>
+      <w:r>
+        <w:t>DataIngestionCloudSvc</w:t>
+      </w:r>
+      <w:proofErr w:type="spellEnd"/>
+      <w:r>
+        <w:t xml:space="preserve"> and select Debug, Start New Instance</w:t>
       </w:r>
     </w:p>
     <w:p>
@@ -2959,7 +4068,15 @@
         <w:t>Instead open the Visual Studio Output window and you will see the output of the Trace statements embedded in the code</w:t>
       </w:r>
       <w:r>
-        <w:t xml:space="preserve"> of the WorkerRole and WCF Service</w:t>
+        <w:t xml:space="preserve"> of the </w:t>
+      </w:r>
+      <w:proofErr w:type="spellStart"/>
+      <w:r>
+        <w:t>WorkerRole</w:t>
+      </w:r>
+      <w:proofErr w:type="spellEnd"/>
+      <w:r>
+        <w:t xml:space="preserve"> and WCF Service</w:t>
       </w:r>
       <w:r>
         <w:t>.</w:t>
@@ -2998,7 +4115,15 @@
         <w:t>CF</w:t>
       </w:r>
       <w:r>
-        <w:t xml:space="preserve"> Service, start the DataSourceSimulatorClient and enqueuer a few items.  Watch the Output window to see the trace of their processing.</w:t>
+        <w:t xml:space="preserve"> Service, start the </w:t>
+      </w:r>
+      <w:proofErr w:type="spellStart"/>
+      <w:r>
+        <w:t>DataSourceSimulatorClient</w:t>
+      </w:r>
+      <w:proofErr w:type="spellEnd"/>
+      <w:r>
+        <w:t xml:space="preserve"> and enqueuer a few items.  Watch the Output window to see the trace of their processing.</w:t>
       </w:r>
     </w:p>
     <w:p>
@@ -3058,7 +4183,15 @@
         <w:t xml:space="preserve">To publish and have it automatically run -- </w:t>
       </w:r>
       <w:r>
-        <w:t>Right click on DataIngestionCloudSvc and select Publish</w:t>
+        <w:t xml:space="preserve">Right click on </w:t>
+      </w:r>
+      <w:proofErr w:type="spellStart"/>
+      <w:r>
+        <w:t>DataIngestionCloudSvc</w:t>
+      </w:r>
+      <w:proofErr w:type="spellEnd"/>
+      <w:r>
+        <w:t xml:space="preserve"> and select Publish</w:t>
       </w:r>
     </w:p>
     <w:p>
@@ -3070,7 +4203,15 @@
         </w:numPr>
       </w:pPr>
       <w:r>
-        <w:t>In the Microsoft Azure Publish Summary window press the Previous button.</w:t>
+        <w:t xml:space="preserve">In the Microsoft Azure Publish Summary window press the </w:t>
+      </w:r>
+      <w:proofErr w:type="gramStart"/>
+      <w:r>
+        <w:t>Previous</w:t>
+      </w:r>
+      <w:proofErr w:type="gramEnd"/>
+      <w:r>
+        <w:t xml:space="preserve"> button.</w:t>
       </w:r>
     </w:p>
     <w:p>
@@ -3094,8 +4235,13 @@
         </w:numPr>
       </w:pPr>
       <w:r>
-        <w:t>Cloud Service:  AzExploreCloudSvc</w:t>
-      </w:r>
+        <w:t xml:space="preserve">Cloud Service:  </w:t>
+      </w:r>
+      <w:proofErr w:type="spellStart"/>
+      <w:r>
+        <w:t>AzExploreCloudSvc</w:t>
+      </w:r>
+      <w:proofErr w:type="spellEnd"/>
     </w:p>
     <w:p>
       <w:pPr>
@@ -3166,8 +4312,13 @@
         </w:numPr>
       </w:pPr>
       <w:r>
-        <w:t>Name:  AzExploreStorage</w:t>
-      </w:r>
+        <w:t xml:space="preserve">Name:  </w:t>
+      </w:r>
+      <w:proofErr w:type="spellStart"/>
+      <w:r>
+        <w:t>AzExploreStorage</w:t>
+      </w:r>
+      <w:proofErr w:type="spellEnd"/>
     </w:p>
     <w:p>
       <w:pPr>
@@ -3178,8 +4329,13 @@
         </w:numPr>
       </w:pPr>
       <w:r>
-        <w:t>Region or Affinity Group:  Whatever is closest to you.</w:t>
-      </w:r>
+        <w:t xml:space="preserve">Region or Affinity Group:  Whatever is closest to </w:t>
+      </w:r>
+      <w:proofErr w:type="gramStart"/>
+      <w:r>
+        <w:t>you.</w:t>
+      </w:r>
+      <w:proofErr w:type="gramEnd"/>
     </w:p>
     <w:p>
       <w:pPr>
@@ -3207,7 +4363,16 @@
         </w:numPr>
       </w:pPr>
       <w:r>
-        <w:t xml:space="preserve">Here are what the </w:t>
+        <w:lastRenderedPageBreak/>
+        <w:t xml:space="preserve">Here </w:t>
+      </w:r>
+      <w:proofErr w:type="gramStart"/>
+      <w:r>
+        <w:t>are</w:t>
+      </w:r>
+      <w:proofErr w:type="gramEnd"/>
+      <w:r>
+        <w:t xml:space="preserve"> what the </w:t>
       </w:r>
       <w:r>
         <w:t>A</w:t>
@@ -3356,6 +4521,7 @@
         </w:numPr>
       </w:pPr>
       <w:r>
+        <w:lastRenderedPageBreak/>
         <w:t xml:space="preserve">Here is what </w:t>
       </w:r>
       <w:r>
@@ -3472,19 +4638,42 @@
       <w:pPr>
         <w:pStyle w:val="NoSpacing"/>
       </w:pPr>
+      <w:proofErr w:type="gramStart"/>
       <w:r>
         <w:t>V 0.1,</w:t>
       </w:r>
       <w:r>
-        <w:t xml:space="preserve"> 5/7/15, George Stevens.  Initial document.</w:t>
-      </w:r>
-    </w:p>
-    <w:p>
-      <w:pPr>
-        <w:pStyle w:val="NoSpacing"/>
-      </w:pPr>
-      <w:r>
-        <w:t>V 0.2, 5/10/15, George Stevens.  Clean up ServiceModelEx setup instructions.</w:t>
+        <w:t xml:space="preserve"> 5/7/15, George Stevens.</w:t>
+      </w:r>
+      <w:proofErr w:type="gramEnd"/>
+      <w:r>
+        <w:t xml:space="preserve">  </w:t>
+      </w:r>
+      <w:proofErr w:type="gramStart"/>
+      <w:r>
+        <w:t>Initial document.</w:t>
+      </w:r>
+      <w:proofErr w:type="gramEnd"/>
+    </w:p>
+    <w:p>
+      <w:pPr>
+        <w:pStyle w:val="NoSpacing"/>
+      </w:pPr>
+      <w:proofErr w:type="gramStart"/>
+      <w:r>
+        <w:t>V 0.2, 5/10/15, George Stevens.</w:t>
+      </w:r>
+      <w:proofErr w:type="gramEnd"/>
+      <w:r>
+        <w:t xml:space="preserve">  Clean up </w:t>
+      </w:r>
+      <w:proofErr w:type="spellStart"/>
+      <w:r>
+        <w:t>ServiceModelEx</w:t>
+      </w:r>
+      <w:proofErr w:type="spellEnd"/>
+      <w:r>
+        <w:t xml:space="preserve"> setup instructions.</w:t>
       </w:r>
     </w:p>
     <w:sectPr>
@@ -3560,7 +4749,7 @@
           <w:rPr>
             <w:noProof/>
           </w:rPr>
-          <w:t>1</w:t>
+          <w:t>2</w:t>
         </w:r>
         <w:r>
           <w:rPr>

</xml_diff>

<commit_message>
Updated Setup Instructions document so that project names in it are the same as those in the Visual Studio solution.
</commit_message>
<xml_diff>
--- a/SetupInstructions-WcfNetMsgBindingInAzureOnPremv0.1.docx
+++ b/SetupInstructions-WcfNetMsgBindingInAzureOnPremv0.1.docx
@@ -205,6 +205,9 @@
               <w:pStyle w:val="NoSpacing"/>
               <w:jc w:val="center"/>
             </w:pPr>
+            <w:r>
+              <w:t>0.3</w:t>
+            </w:r>
           </w:p>
         </w:tc>
         <w:tc>
@@ -216,6 +219,9 @@
               <w:pStyle w:val="NoSpacing"/>
               <w:jc w:val="center"/>
             </w:pPr>
+            <w:r>
+              <w:t>5/17/15</w:t>
+            </w:r>
           </w:p>
         </w:tc>
         <w:tc>
@@ -484,8 +490,6 @@
           <w:highlight w:val="white"/>
         </w:rPr>
       </w:pPr>
-      <w:bookmarkStart w:id="0" w:name="_GoBack"/>
-      <w:bookmarkEnd w:id="0"/>
       <w:r>
         <w:rPr>
           <w:rFonts w:cs="Consolas"/>
@@ -1543,7 +1547,13 @@
       </w:pPr>
       <w:proofErr w:type="spellStart"/>
       <w:r>
-        <w:t>DataIngestionCloudWorker</w:t>
+        <w:t>Data</w:t>
+      </w:r>
+      <w:r>
+        <w:t>Feeds</w:t>
+      </w:r>
+      <w:r>
+        <w:t>CloudWorker</w:t>
       </w:r>
       <w:proofErr w:type="spellEnd"/>
     </w:p>
@@ -1557,7 +1567,27 @@
       </w:pPr>
       <w:proofErr w:type="spellStart"/>
       <w:r>
-        <w:t>DataIngestionServiceHost</w:t>
+        <w:t>Data</w:t>
+      </w:r>
+      <w:r>
+        <w:t>Feeds</w:t>
+      </w:r>
+      <w:r>
+        <w:t>ServiceHost</w:t>
+      </w:r>
+      <w:proofErr w:type="spellEnd"/>
+    </w:p>
+    <w:p>
+      <w:pPr>
+        <w:pStyle w:val="NoSpacing"/>
+        <w:numPr>
+          <w:ilvl w:val="1"/>
+          <w:numId w:val="29"/>
+        </w:numPr>
+      </w:pPr>
+      <w:proofErr w:type="spellStart"/>
+      <w:r>
+        <w:t>DataFeedsManager</w:t>
       </w:r>
       <w:proofErr w:type="spellEnd"/>
     </w:p>
@@ -1939,7 +1969,13 @@
       </w:r>
       <w:proofErr w:type="spellStart"/>
       <w:r>
-        <w:t>DataIngestionServiceHost</w:t>
+        <w:t>Data</w:t>
+      </w:r>
+      <w:r>
+        <w:t>Feeds</w:t>
+      </w:r>
+      <w:r>
+        <w:t>ServiceHost</w:t>
       </w:r>
       <w:proofErr w:type="spellEnd"/>
       <w:r>
@@ -1965,7 +2001,13 @@
       </w:r>
       <w:proofErr w:type="spellStart"/>
       <w:r>
-        <w:t>DataIngestionManager</w:t>
+        <w:t>Data</w:t>
+      </w:r>
+      <w:r>
+        <w:t>Feeds</w:t>
+      </w:r>
+      <w:r>
+        <w:t>Manager</w:t>
       </w:r>
       <w:proofErr w:type="spellEnd"/>
       <w:r>
@@ -2000,7 +2042,13 @@
       </w:r>
       <w:proofErr w:type="spellStart"/>
       <w:r>
-        <w:t>DataIngestionCloudWorker</w:t>
+        <w:t>Data</w:t>
+      </w:r>
+      <w:r>
+        <w:t>Feeds</w:t>
+      </w:r>
+      <w:r>
+        <w:t>CloudWorker</w:t>
       </w:r>
       <w:proofErr w:type="spellEnd"/>
       <w:r>
@@ -2030,12 +2078,20 @@
         </w:rPr>
         <w:t xml:space="preserve">create the </w:t>
       </w:r>
+      <w:bookmarkStart w:id="0" w:name="_GoBack"/>
       <w:proofErr w:type="spellStart"/>
       <w:r>
         <w:rPr>
           <w:b/>
         </w:rPr>
-        <w:t>ingestionqueue</w:t>
+        <w:t>ingestion</w:t>
+      </w:r>
+      <w:bookmarkEnd w:id="0"/>
+      <w:r>
+        <w:rPr>
+          <w:b/>
+        </w:rPr>
+        <w:t>queue</w:t>
       </w:r>
       <w:proofErr w:type="spellEnd"/>
       <w:r>
@@ -3432,7 +3488,13 @@
       </w:pPr>
       <w:proofErr w:type="spellStart"/>
       <w:r>
-        <w:t>DataIngestionCloudWorker</w:t>
+        <w:t>Data</w:t>
+      </w:r>
+      <w:r>
+        <w:t>Feeds</w:t>
+      </w:r>
+      <w:r>
+        <w:t>CloudWorker</w:t>
       </w:r>
       <w:proofErr w:type="spellEnd"/>
       <w:r>
@@ -3454,7 +3516,13 @@
       </w:pPr>
       <w:proofErr w:type="spellStart"/>
       <w:r>
-        <w:t>DataIngestionServiceHost</w:t>
+        <w:t>Data</w:t>
+      </w:r>
+      <w:r>
+        <w:t>Feeds</w:t>
+      </w:r>
+      <w:r>
+        <w:t>ServiceHost</w:t>
       </w:r>
       <w:proofErr w:type="spellEnd"/>
       <w:r>
@@ -3824,7 +3892,13 @@
       </w:r>
       <w:proofErr w:type="spellStart"/>
       <w:r>
-        <w:t>DataIngestionServiceHost</w:t>
+        <w:t>Data</w:t>
+      </w:r>
+      <w:r>
+        <w:t>Feeds</w:t>
+      </w:r>
+      <w:r>
+        <w:t>ServiceHost</w:t>
       </w:r>
       <w:proofErr w:type="spellEnd"/>
       <w:r>
@@ -3902,7 +3976,13 @@
       </w:r>
       <w:proofErr w:type="spellStart"/>
       <w:r>
-        <w:t>DataIngestionServiceHost</w:t>
+        <w:t>Data</w:t>
+      </w:r>
+      <w:r>
+        <w:t>Feeds</w:t>
+      </w:r>
+      <w:r>
+        <w:t>ServiceHost</w:t>
       </w:r>
       <w:proofErr w:type="spellEnd"/>
       <w:r>
@@ -3910,7 +3990,13 @@
       </w:r>
       <w:proofErr w:type="spellStart"/>
       <w:r>
-        <w:t>DataIngestionServiceHost</w:t>
+        <w:t>Data</w:t>
+      </w:r>
+      <w:r>
+        <w:t>Feeds</w:t>
+      </w:r>
+      <w:r>
+        <w:t>ServiceHost</w:t>
       </w:r>
       <w:proofErr w:type="spellEnd"/>
       <w:r>
@@ -4014,7 +4100,13 @@
       </w:r>
       <w:proofErr w:type="spellStart"/>
       <w:r>
-        <w:t>DataIngestionCloudSvc</w:t>
+        <w:t>Data</w:t>
+      </w:r>
+      <w:r>
+        <w:t>Feeds</w:t>
+      </w:r>
+      <w:r>
+        <w:t>CloudSvc</w:t>
       </w:r>
       <w:proofErr w:type="spellEnd"/>
       <w:r>
@@ -4037,7 +4129,13 @@
       </w:r>
       <w:proofErr w:type="spellStart"/>
       <w:r>
-        <w:t>DataIngestionCloudSvc</w:t>
+        <w:t>Data</w:t>
+      </w:r>
+      <w:r>
+        <w:t>Feeds</w:t>
+      </w:r>
+      <w:r>
+        <w:t>CloudSvc</w:t>
       </w:r>
       <w:proofErr w:type="spellEnd"/>
       <w:r>
@@ -4187,7 +4285,13 @@
       </w:r>
       <w:proofErr w:type="spellStart"/>
       <w:r>
-        <w:t>DataIngestionCloudSvc</w:t>
+        <w:t>Data</w:t>
+      </w:r>
+      <w:r>
+        <w:t>Feeds</w:t>
+      </w:r>
+      <w:r>
+        <w:t>CloudSvc</w:t>
       </w:r>
       <w:proofErr w:type="spellEnd"/>
       <w:r>
@@ -4382,6 +4486,43 @@
       </w:r>
       <w:r>
         <w:t xml:space="preserve"> that work for me.</w:t>
+      </w:r>
+    </w:p>
+    <w:p>
+      <w:pPr>
+        <w:pStyle w:val="NoSpacing"/>
+        <w:numPr>
+          <w:ilvl w:val="2"/>
+          <w:numId w:val="31"/>
+        </w:numPr>
+      </w:pPr>
+      <w:r>
+        <w:t xml:space="preserve">Note the </w:t>
+      </w:r>
+      <w:proofErr w:type="spellStart"/>
+      <w:r>
+        <w:t>DataIngestionCloudSvc</w:t>
+      </w:r>
+      <w:proofErr w:type="spellEnd"/>
+      <w:r>
+        <w:t xml:space="preserve"> below </w:t>
+      </w:r>
+      <w:r>
+        <w:rPr>
+          <w:b/>
+        </w:rPr>
+        <w:t>has been changed</w:t>
+      </w:r>
+      <w:r>
+        <w:t xml:space="preserve"> to </w:t>
+      </w:r>
+      <w:proofErr w:type="spellStart"/>
+      <w:r>
+        <w:t>DataFeedsCloudSvc</w:t>
+      </w:r>
+      <w:proofErr w:type="spellEnd"/>
+      <w:r>
+        <w:t>.</w:t>
       </w:r>
     </w:p>
     <w:p>
@@ -4675,6 +4816,24 @@
       <w:r>
         <w:t xml:space="preserve"> setup instructions.</w:t>
       </w:r>
+    </w:p>
+    <w:p>
+      <w:pPr>
+        <w:pStyle w:val="NoSpacing"/>
+      </w:pPr>
+      <w:proofErr w:type="gramStart"/>
+      <w:r>
+        <w:t>V 0.3, 5/17/15, George Stevens.</w:t>
+      </w:r>
+      <w:proofErr w:type="gramEnd"/>
+      <w:r>
+        <w:t xml:space="preserve">  </w:t>
+      </w:r>
+      <w:proofErr w:type="gramStart"/>
+      <w:r>
+        <w:t>Synced the project names herein with those in the Visual Studio solution.</w:t>
+      </w:r>
+      <w:proofErr w:type="gramEnd"/>
     </w:p>
     <w:sectPr>
       <w:footerReference w:type="default" r:id="rId14"/>
@@ -4749,7 +4908,7 @@
           <w:rPr>
             <w:noProof/>
           </w:rPr>
-          <w:t>2</w:t>
+          <w:t>3</w:t>
         </w:r>
         <w:r>
           <w:rPr>

</xml_diff>